<commit_message>
Add pyqt6, change GUI
</commit_message>
<xml_diff>
--- a/documentation/SNEII/WMaj_PLach_sneii_artykku_04_04.docx
+++ b/documentation/SNEII/WMaj_PLach_sneii_artykku_04_04.docx
@@ -327,51 +327,7 @@
         <w:rPr>
           <w:lang w:val="pl-PL"/>
         </w:rPr>
-        <w:t>przepływ krwi.</w:t>
-      </w:r>
-    </w:p>
-    <w:p>
-      <w:pPr>
-        <w:pStyle w:val="Normalny115"/>
-        <w:ind w:left="720" w:right="0" w:hanging="0"/>
-        <w:rPr>
-          <w:lang w:val="pl-PL"/>
-        </w:rPr>
-      </w:pPr>
-      <w:r>
-        <w:rPr>
-          <w:lang w:val="pl-PL"/>
-        </w:rPr>
-        <w:t>Kolejnym celem urządzenia jest wytworzenie algorytmu klasyfikacji służący do analizy powyżej wymienionych danych.</w:t>
-      </w:r>
-    </w:p>
-    <w:p>
-      <w:pPr>
-        <w:pStyle w:val="Normalny115"/>
-        <w:ind w:left="720" w:right="0" w:hanging="0"/>
-        <w:rPr>
-          <w:lang w:val="pl-PL"/>
-        </w:rPr>
-      </w:pPr>
-      <w:r>
-        <w:rPr>
-          <w:lang w:val="pl-PL"/>
-        </w:rPr>
-      </w:r>
-    </w:p>
-    <w:p>
-      <w:pPr>
-        <w:pStyle w:val="Normalny115"/>
-        <w:ind w:left="720" w:right="0" w:hanging="0"/>
-        <w:rPr>
-          <w:lang w:val="pl-PL"/>
-        </w:rPr>
-      </w:pPr>
-      <w:r>
-        <w:rPr>
-          <w:lang w:val="pl-PL"/>
-        </w:rPr>
-        <w:t>Utworzone urządzenie musi spełnić następujące założenia:</w:t>
+        <w:t>przepływ krwi,</w:t>
       </w:r>
     </w:p>
     <w:p>
@@ -390,7 +346,51 @@
         <w:rPr>
           <w:lang w:val="pl-PL"/>
         </w:rPr>
-        <w:t>analiza powyżej wymienionych  sygnałów,</w:t>
+        <w:t>tętno.</w:t>
+      </w:r>
+    </w:p>
+    <w:p>
+      <w:pPr>
+        <w:pStyle w:val="Normalny115"/>
+        <w:ind w:left="720" w:right="0" w:hanging="0"/>
+        <w:rPr>
+          <w:lang w:val="pl-PL"/>
+        </w:rPr>
+      </w:pPr>
+      <w:r>
+        <w:rPr>
+          <w:lang w:val="pl-PL"/>
+        </w:rPr>
+        <w:t>Kolejnym celem urządzenia jest wytworzenie algorytmu klasyfikacji służący do analizy powyżej wymienionych danych.</w:t>
+      </w:r>
+    </w:p>
+    <w:p>
+      <w:pPr>
+        <w:pStyle w:val="Normalny115"/>
+        <w:ind w:left="720" w:right="0" w:hanging="0"/>
+        <w:rPr>
+          <w:lang w:val="pl-PL"/>
+        </w:rPr>
+      </w:pPr>
+      <w:r>
+        <w:rPr>
+          <w:lang w:val="pl-PL"/>
+        </w:rPr>
+      </w:r>
+    </w:p>
+    <w:p>
+      <w:pPr>
+        <w:pStyle w:val="Normalny115"/>
+        <w:ind w:left="720" w:right="0" w:hanging="0"/>
+        <w:rPr>
+          <w:lang w:val="pl-PL"/>
+        </w:rPr>
+      </w:pPr>
+      <w:r>
+        <w:rPr>
+          <w:lang w:val="pl-PL"/>
+        </w:rPr>
+        <w:t>Utworzone urządzenie musi spełnić następujące założenia:</w:t>
       </w:r>
     </w:p>
     <w:p>
@@ -409,7 +409,7 @@
         <w:rPr>
           <w:lang w:val="pl-PL"/>
         </w:rPr>
-        <w:t>wizualizacja danych,</w:t>
+        <w:t>analiza powyżej wymienionych  sygnałów,</w:t>
       </w:r>
     </w:p>
     <w:p>
@@ -428,7 +428,7 @@
         <w:rPr>
           <w:lang w:val="pl-PL"/>
         </w:rPr>
-        <w:t>stabilność połączenia,</w:t>
+        <w:t>wizualizacja danych,</w:t>
       </w:r>
     </w:p>
     <w:p>
@@ -447,7 +447,7 @@
         <w:rPr>
           <w:lang w:val="pl-PL"/>
         </w:rPr>
-        <w:t>intuicyjność i wygoda użytkowania,</w:t>
+        <w:t>stabilność połączenia,</w:t>
       </w:r>
     </w:p>
     <w:p>
@@ -466,9 +466,7 @@
         <w:rPr>
           <w:lang w:val="pl-PL"/>
         </w:rPr>
-        <w:t xml:space="preserve">możliwość zarządzania całym systemem z poziomu komputera </w:t>
-        <w:br/>
-        <w:t>diagnosty,</w:t>
+        <w:t>intuicyjność i wygoda użytkowania,</w:t>
       </w:r>
     </w:p>
     <w:p>
@@ -487,7 +485,9 @@
         <w:rPr>
           <w:lang w:val="pl-PL"/>
         </w:rPr>
-        <w:t>spełniać standardy HL7,</w:t>
+        <w:t xml:space="preserve">możliwość zarządzania całym systemem z poziomu komputera </w:t>
+        <w:br/>
+        <w:t>diagnosty,</w:t>
       </w:r>
     </w:p>
     <w:p>
@@ -506,6 +506,25 @@
         <w:rPr>
           <w:lang w:val="pl-PL"/>
         </w:rPr>
+        <w:t>spełniać standardy HL7,</w:t>
+      </w:r>
+    </w:p>
+    <w:p>
+      <w:pPr>
+        <w:pStyle w:val="Normalny115"/>
+        <w:numPr>
+          <w:ilvl w:val="0"/>
+          <w:numId w:val="2"/>
+        </w:numPr>
+        <w:ind w:left="720" w:right="0" w:hanging="360"/>
+        <w:rPr>
+          <w:lang w:val="pl-PL"/>
+        </w:rPr>
+      </w:pPr>
+      <w:r>
+        <w:rPr>
+          <w:lang w:val="pl-PL"/>
+        </w:rPr>
         <w:t>możliwość importu i eksportu danych użytkownika.</w:t>
       </w:r>
     </w:p>
@@ -649,8 +668,6 @@
         <w:rPr>
           <w:lang w:val="pl-PL"/>
         </w:rPr>
-      </w:r>
-      <w:r>
         <mc:AlternateContent>
           <mc:Choice Requires="wps">
             <w:drawing>
@@ -662,42 +679,54 @@
                 <wp:positionV relativeFrom="paragraph">
                   <wp:posOffset>41275</wp:posOffset>
                 </wp:positionV>
-                <wp:extent cx="2676525" cy="2710815"/>
+                <wp:extent cx="2677795" cy="2712085"/>
                 <wp:effectExtent l="0" t="0" r="0" b="0"/>
                 <wp:wrapSquare wrapText="largest"/>
                 <wp:docPr id="1" name="Ramka1"/>
                 <a:graphic xmlns:a="http://schemas.openxmlformats.org/drawingml/2006/main">
                   <a:graphicData uri="http://schemas.microsoft.com/office/word/2010/wordprocessingShape">
                     <wps:wsp>
-                      <wps:cNvSpPr txBox="1"/>
+                      <wps:cNvSpPr/>
                       <wps:spPr>
                         <a:xfrm>
                           <a:off x="0" y="0"/>
-                          <a:ext cx="2676525" cy="2710815"/>
+                          <a:ext cx="2677320" cy="2711520"/>
                         </a:xfrm>
-                        <a:prstGeom prst="rect"/>
+                        <a:prstGeom prst="rect">
+                          <a:avLst/>
+                        </a:prstGeom>
                         <a:solidFill>
-                          <a:srgbClr val="FFFFFF"/>
+                          <a:srgbClr val="ffffff"/>
                         </a:solidFill>
+                        <a:ln w="0">
+                          <a:noFill/>
+                        </a:ln>
                       </wps:spPr>
+                      <wps:style>
+                        <a:lnRef idx="0"/>
+                        <a:fillRef idx="0"/>
+                        <a:effectRef idx="0"/>
+                        <a:fontRef idx="minor"/>
+                      </wps:style>
                       <wps:txbx>
                         <w:txbxContent>
                           <w:p>
                             <w:pPr>
-                              <w:pStyle w:val="Rysunek1"/>
+                              <w:pStyle w:val="TableofFigures"/>
                               <w:spacing w:before="120" w:after="120"/>
-                              <w:rPr/>
+                              <w:rPr>
+                                <w:color w:val="000000"/>
+                              </w:rPr>
                             </w:pPr>
                             <w:r>
                               <w:rPr>
-                                <w:sz w:val="18"/>
-                                <w:szCs w:val="18"/>
+                                <w:color w:val="000000"/>
                               </w:rPr>
                               <w:drawing>
                                 <wp:inline distT="0" distB="0" distL="0" distR="0">
                                   <wp:extent cx="2676525" cy="2295525"/>
                                   <wp:effectExtent l="0" t="0" r="0" b="0"/>
-                                  <wp:docPr id="2" name="Obraz1" descr=""/>
+                                  <wp:docPr id="3" name="Obraz1" descr=""/>
                                   <wp:cNvGraphicFramePr>
                                     <a:graphicFrameLocks xmlns:a="http://schemas.openxmlformats.org/drawingml/2006/main" noChangeAspect="1"/>
                                   </wp:cNvGraphicFramePr>
@@ -705,7 +734,7 @@
                                     <a:graphicData uri="http://schemas.openxmlformats.org/drawingml/2006/picture">
                                       <pic:pic xmlns:pic="http://schemas.openxmlformats.org/drawingml/2006/picture">
                                         <pic:nvPicPr>
-                                          <pic:cNvPr id="2" name="Obraz1" descr=""/>
+                                          <pic:cNvPr id="3" name="Obraz1" descr=""/>
                                           <pic:cNvPicPr>
                                             <a:picLocks noChangeAspect="1" noChangeArrowheads="1"/>
                                           </pic:cNvPicPr>
@@ -730,17 +759,18 @@
                                   </a:graphic>
                                 </wp:inline>
                               </w:drawing>
-                              <w:t>Ry</w:t>
                             </w:r>
                             <w:r>
                               <w:rPr>
+                                <w:color w:val="000000"/>
                                 <w:sz w:val="18"/>
                                 <w:szCs w:val="18"/>
                               </w:rPr>
-                              <w:t xml:space="preserve">sunek </w:t>
+                              <w:t xml:space="preserve">Rysunek </w:t>
                             </w:r>
                             <w:r>
                               <w:rPr>
+                                <w:color w:val="000000"/>
                                 <w:sz w:val="18"/>
                                 <w:szCs w:val="18"/>
                               </w:rPr>
@@ -750,6 +780,7 @@
                               <w:rPr>
                                 <w:sz w:val="18"/>
                                 <w:szCs w:val="18"/>
+                                <w:color w:val="000000"/>
                               </w:rPr>
                               <w:instrText> SEQ Rysunek \* ARABIC </w:instrText>
                             </w:r>
@@ -757,6 +788,7 @@
                               <w:rPr>
                                 <w:sz w:val="18"/>
                                 <w:szCs w:val="18"/>
+                                <w:color w:val="000000"/>
                               </w:rPr>
                               <w:fldChar w:fldCharType="separate"/>
                             </w:r>
@@ -764,6 +796,7 @@
                               <w:rPr>
                                 <w:sz w:val="18"/>
                                 <w:szCs w:val="18"/>
+                                <w:color w:val="000000"/>
                               </w:rPr>
                               <w:t>1</w:t>
                             </w:r>
@@ -771,11 +804,13 @@
                               <w:rPr>
                                 <w:sz w:val="18"/>
                                 <w:szCs w:val="18"/>
+                                <w:color w:val="000000"/>
                               </w:rPr>
                               <w:fldChar w:fldCharType="end"/>
                             </w:r>
                             <w:r>
                               <w:rPr>
+                                <w:color w:val="000000"/>
                                 <w:sz w:val="18"/>
                                 <w:szCs w:val="18"/>
                               </w:rPr>
@@ -784,7 +819,7 @@
                           </w:p>
                         </w:txbxContent>
                       </wps:txbx>
-                      <wps:bodyPr anchor="t" lIns="0" tIns="0" rIns="0" bIns="0">
+                      <wps:bodyPr lIns="0" rIns="0" tIns="0" bIns="0" anchor="t">
                         <a:noAutofit/>
                       </wps:bodyPr>
                     </wps:wsp>
@@ -795,25 +830,28 @@
           </mc:Choice>
           <mc:Fallback>
             <w:pict>
-              <v:rect style="position:absolute;rotation:0;width:210.75pt;height:213.45pt;mso-wrap-distance-left:0pt;mso-wrap-distance-right:0pt;mso-wrap-distance-top:0pt;mso-wrap-distance-bottom:0pt;margin-top:3.25pt;mso-position-vertical-relative:text;margin-left:73.25pt;mso-position-horizontal-relative:text">
-                <v:textbox inset="0in,0in,0in,0in">
+              <v:rect id="shape_0" ID="Ramka1" path="m0,0l-2147483645,0l-2147483645,-2147483646l0,-2147483646xe" fillcolor="white" stroked="f" o:allowincell="f" style="position:absolute;margin-left:73.25pt;margin-top:3.25pt;width:210.75pt;height:213.45pt;mso-wrap-style:square;v-text-anchor:top">
+                <v:fill o:detectmouseclick="t" type="solid" color2="black"/>
+                <v:stroke color="#3465a4" joinstyle="round" endcap="flat"/>
+                <v:textbox>
                   <w:txbxContent>
                     <w:p>
                       <w:pPr>
-                        <w:pStyle w:val="Rysunek1"/>
+                        <w:pStyle w:val="TableofFigures"/>
                         <w:spacing w:before="120" w:after="120"/>
-                        <w:rPr/>
+                        <w:rPr>
+                          <w:color w:val="000000"/>
+                        </w:rPr>
                       </w:pPr>
                       <w:r>
                         <w:rPr>
-                          <w:sz w:val="18"/>
-                          <w:szCs w:val="18"/>
+                          <w:color w:val="000000"/>
                         </w:rPr>
                         <w:drawing>
                           <wp:inline distT="0" distB="0" distL="0" distR="0">
                             <wp:extent cx="2676525" cy="2295525"/>
                             <wp:effectExtent l="0" t="0" r="0" b="0"/>
-                            <wp:docPr id="3" name="Obraz1" descr=""/>
+                            <wp:docPr id="4" name="Obraz1" descr=""/>
                             <wp:cNvGraphicFramePr>
                               <a:graphicFrameLocks xmlns:a="http://schemas.openxmlformats.org/drawingml/2006/main" noChangeAspect="1"/>
                             </wp:cNvGraphicFramePr>
@@ -821,7 +859,7 @@
                               <a:graphicData uri="http://schemas.openxmlformats.org/drawingml/2006/picture">
                                 <pic:pic xmlns:pic="http://schemas.openxmlformats.org/drawingml/2006/picture">
                                   <pic:nvPicPr>
-                                    <pic:cNvPr id="3" name="Obraz1" descr=""/>
+                                    <pic:cNvPr id="4" name="Obraz1" descr=""/>
                                     <pic:cNvPicPr>
                                       <a:picLocks noChangeAspect="1" noChangeArrowheads="1"/>
                                     </pic:cNvPicPr>
@@ -846,17 +884,18 @@
                             </a:graphic>
                           </wp:inline>
                         </w:drawing>
-                        <w:t>Ry</w:t>
                       </w:r>
                       <w:r>
                         <w:rPr>
+                          <w:color w:val="000000"/>
                           <w:sz w:val="18"/>
                           <w:szCs w:val="18"/>
                         </w:rPr>
-                        <w:t xml:space="preserve">sunek </w:t>
+                        <w:t xml:space="preserve">Rysunek </w:t>
                       </w:r>
                       <w:r>
                         <w:rPr>
+                          <w:color w:val="000000"/>
                           <w:sz w:val="18"/>
                           <w:szCs w:val="18"/>
                         </w:rPr>
@@ -866,6 +905,7 @@
                         <w:rPr>
                           <w:sz w:val="18"/>
                           <w:szCs w:val="18"/>
+                          <w:color w:val="000000"/>
                         </w:rPr>
                         <w:instrText> SEQ Rysunek \* ARABIC </w:instrText>
                       </w:r>
@@ -873,6 +913,7 @@
                         <w:rPr>
                           <w:sz w:val="18"/>
                           <w:szCs w:val="18"/>
+                          <w:color w:val="000000"/>
                         </w:rPr>
                         <w:fldChar w:fldCharType="separate"/>
                       </w:r>
@@ -880,6 +921,7 @@
                         <w:rPr>
                           <w:sz w:val="18"/>
                           <w:szCs w:val="18"/>
+                          <w:color w:val="000000"/>
                         </w:rPr>
                         <w:t>1</w:t>
                       </w:r>
@@ -887,11 +929,13 @@
                         <w:rPr>
                           <w:sz w:val="18"/>
                           <w:szCs w:val="18"/>
+                          <w:color w:val="000000"/>
                         </w:rPr>
                         <w:fldChar w:fldCharType="end"/>
                       </w:r>
                       <w:r>
                         <w:rPr>
+                          <w:color w:val="000000"/>
                           <w:sz w:val="18"/>
                           <w:szCs w:val="18"/>
                         </w:rPr>
@@ -1180,8 +1224,6 @@
         <w:rPr>
           <w:lang w:val="pl-PL"/>
         </w:rPr>
-      </w:r>
-      <w:r>
         <mc:AlternateContent>
           <mc:Choice Requires="wps">
             <w:drawing>
@@ -1193,43 +1235,55 @@
                 <wp:positionV relativeFrom="paragraph">
                   <wp:posOffset>635</wp:posOffset>
                 </wp:positionV>
-                <wp:extent cx="2676525" cy="2901315"/>
+                <wp:extent cx="2677795" cy="2902585"/>
                 <wp:effectExtent l="0" t="0" r="0" b="0"/>
                 <wp:wrapTopAndBottom/>
-                <wp:docPr id="4" name="Ramka2"/>
+                <wp:docPr id="5" name="Ramka2"/>
                 <a:graphic xmlns:a="http://schemas.openxmlformats.org/drawingml/2006/main">
                   <a:graphicData uri="http://schemas.microsoft.com/office/word/2010/wordprocessingShape">
                     <wps:wsp>
-                      <wps:cNvSpPr txBox="1"/>
+                      <wps:cNvSpPr/>
                       <wps:spPr>
                         <a:xfrm>
                           <a:off x="0" y="0"/>
-                          <a:ext cx="2676525" cy="2901315"/>
+                          <a:ext cx="2677320" cy="2901960"/>
                         </a:xfrm>
-                        <a:prstGeom prst="rect"/>
+                        <a:prstGeom prst="rect">
+                          <a:avLst/>
+                        </a:prstGeom>
                         <a:solidFill>
-                          <a:srgbClr val="FFFFFF"/>
+                          <a:srgbClr val="ffffff"/>
                         </a:solidFill>
+                        <a:ln w="0">
+                          <a:noFill/>
+                        </a:ln>
                       </wps:spPr>
+                      <wps:style>
+                        <a:lnRef idx="0"/>
+                        <a:fillRef idx="0"/>
+                        <a:effectRef idx="0"/>
+                        <a:fontRef idx="minor"/>
+                      </wps:style>
                       <wps:txbx>
                         <w:txbxContent>
                           <w:p>
                             <w:pPr>
-                              <w:pStyle w:val="Rysunek1"/>
+                              <w:pStyle w:val="TableofFigures"/>
                               <w:spacing w:before="120" w:after="120"/>
                               <w:jc w:val="center"/>
-                              <w:rPr/>
+                              <w:rPr>
+                                <w:color w:val="000000"/>
+                              </w:rPr>
                             </w:pPr>
                             <w:r>
                               <w:rPr>
-                                <w:sz w:val="18"/>
-                                <w:szCs w:val="18"/>
+                                <w:color w:val="000000"/>
                               </w:rPr>
                               <w:drawing>
                                 <wp:inline distT="0" distB="0" distL="0" distR="0">
                                   <wp:extent cx="2676525" cy="2486025"/>
                                   <wp:effectExtent l="0" t="0" r="0" b="0"/>
-                                  <wp:docPr id="5" name="Obraz2" descr=""/>
+                                  <wp:docPr id="7" name="Obraz2" descr=""/>
                                   <wp:cNvGraphicFramePr>
                                     <a:graphicFrameLocks xmlns:a="http://schemas.openxmlformats.org/drawingml/2006/main" noChangeAspect="1"/>
                                   </wp:cNvGraphicFramePr>
@@ -1237,7 +1291,7 @@
                                     <a:graphicData uri="http://schemas.openxmlformats.org/drawingml/2006/picture">
                                       <pic:pic xmlns:pic="http://schemas.openxmlformats.org/drawingml/2006/picture">
                                         <pic:nvPicPr>
-                                          <pic:cNvPr id="5" name="Obraz2" descr=""/>
+                                          <pic:cNvPr id="7" name="Obraz2" descr=""/>
                                           <pic:cNvPicPr>
                                             <a:picLocks noChangeAspect="1" noChangeArrowheads="1"/>
                                           </pic:cNvPicPr>
@@ -1262,17 +1316,18 @@
                                   </a:graphic>
                                 </wp:inline>
                               </w:drawing>
-                              <w:t>Ry</w:t>
                             </w:r>
                             <w:r>
                               <w:rPr>
+                                <w:color w:val="000000"/>
                                 <w:sz w:val="18"/>
                                 <w:szCs w:val="18"/>
                               </w:rPr>
-                              <w:t xml:space="preserve">sunek </w:t>
+                              <w:t xml:space="preserve">Rysunek </w:t>
                             </w:r>
                             <w:r>
                               <w:rPr>
+                                <w:color w:val="000000"/>
                                 <w:sz w:val="18"/>
                                 <w:szCs w:val="18"/>
                               </w:rPr>
@@ -1282,6 +1337,7 @@
                               <w:rPr>
                                 <w:sz w:val="18"/>
                                 <w:szCs w:val="18"/>
+                                <w:color w:val="000000"/>
                               </w:rPr>
                               <w:instrText> SEQ Rysunek \* ARABIC </w:instrText>
                             </w:r>
@@ -1289,6 +1345,7 @@
                               <w:rPr>
                                 <w:sz w:val="18"/>
                                 <w:szCs w:val="18"/>
+                                <w:color w:val="000000"/>
                               </w:rPr>
                               <w:fldChar w:fldCharType="separate"/>
                             </w:r>
@@ -1296,6 +1353,7 @@
                               <w:rPr>
                                 <w:sz w:val="18"/>
                                 <w:szCs w:val="18"/>
+                                <w:color w:val="000000"/>
                               </w:rPr>
                               <w:t>2</w:t>
                             </w:r>
@@ -1303,11 +1361,13 @@
                               <w:rPr>
                                 <w:sz w:val="18"/>
                                 <w:szCs w:val="18"/>
+                                <w:color w:val="000000"/>
                               </w:rPr>
                               <w:fldChar w:fldCharType="end"/>
                             </w:r>
                             <w:r>
                               <w:rPr>
+                                <w:color w:val="000000"/>
                                 <w:sz w:val="18"/>
                                 <w:szCs w:val="18"/>
                               </w:rPr>
@@ -1316,7 +1376,7 @@
                           </w:p>
                         </w:txbxContent>
                       </wps:txbx>
-                      <wps:bodyPr anchor="t" lIns="0" tIns="0" rIns="0" bIns="0">
+                      <wps:bodyPr lIns="0" rIns="0" tIns="0" bIns="0" anchor="t">
                         <a:noAutofit/>
                       </wps:bodyPr>
                     </wps:wsp>
@@ -1327,26 +1387,29 @@
           </mc:Choice>
           <mc:Fallback>
             <w:pict>
-              <v:rect style="position:absolute;rotation:0;width:210.75pt;height:228.45pt;mso-wrap-distance-left:0pt;mso-wrap-distance-right:0pt;mso-wrap-distance-top:0pt;mso-wrap-distance-bottom:0pt;margin-top:0pt;mso-position-vertical:top;mso-position-vertical-relative:text;margin-left:73.25pt;mso-position-horizontal:center;mso-position-horizontal-relative:text">
-                <v:textbox inset="0in,0in,0in,0in">
+              <v:rect id="shape_0" ID="Ramka2" path="m0,0l-2147483645,0l-2147483645,-2147483646l0,-2147483646xe" fillcolor="white" stroked="f" o:allowincell="f" style="position:absolute;margin-left:73.2pt;margin-top:0.05pt;width:210.75pt;height:228.45pt;mso-wrap-style:square;v-text-anchor:top;mso-position-horizontal:center">
+                <v:fill o:detectmouseclick="t" type="solid" color2="black"/>
+                <v:stroke color="#3465a4" joinstyle="round" endcap="flat"/>
+                <v:textbox>
                   <w:txbxContent>
                     <w:p>
                       <w:pPr>
-                        <w:pStyle w:val="Rysunek1"/>
+                        <w:pStyle w:val="TableofFigures"/>
                         <w:spacing w:before="120" w:after="120"/>
                         <w:jc w:val="center"/>
-                        <w:rPr/>
+                        <w:rPr>
+                          <w:color w:val="000000"/>
+                        </w:rPr>
                       </w:pPr>
                       <w:r>
                         <w:rPr>
-                          <w:sz w:val="18"/>
-                          <w:szCs w:val="18"/>
+                          <w:color w:val="000000"/>
                         </w:rPr>
                         <w:drawing>
                           <wp:inline distT="0" distB="0" distL="0" distR="0">
                             <wp:extent cx="2676525" cy="2486025"/>
                             <wp:effectExtent l="0" t="0" r="0" b="0"/>
-                            <wp:docPr id="6" name="Obraz2" descr=""/>
+                            <wp:docPr id="8" name="Obraz2" descr=""/>
                             <wp:cNvGraphicFramePr>
                               <a:graphicFrameLocks xmlns:a="http://schemas.openxmlformats.org/drawingml/2006/main" noChangeAspect="1"/>
                             </wp:cNvGraphicFramePr>
@@ -1354,7 +1417,7 @@
                               <a:graphicData uri="http://schemas.openxmlformats.org/drawingml/2006/picture">
                                 <pic:pic xmlns:pic="http://schemas.openxmlformats.org/drawingml/2006/picture">
                                   <pic:nvPicPr>
-                                    <pic:cNvPr id="6" name="Obraz2" descr=""/>
+                                    <pic:cNvPr id="8" name="Obraz2" descr=""/>
                                     <pic:cNvPicPr>
                                       <a:picLocks noChangeAspect="1" noChangeArrowheads="1"/>
                                     </pic:cNvPicPr>
@@ -1379,17 +1442,18 @@
                             </a:graphic>
                           </wp:inline>
                         </w:drawing>
-                        <w:t>Ry</w:t>
                       </w:r>
                       <w:r>
                         <w:rPr>
+                          <w:color w:val="000000"/>
                           <w:sz w:val="18"/>
                           <w:szCs w:val="18"/>
                         </w:rPr>
-                        <w:t xml:space="preserve">sunek </w:t>
+                        <w:t xml:space="preserve">Rysunek </w:t>
                       </w:r>
                       <w:r>
                         <w:rPr>
+                          <w:color w:val="000000"/>
                           <w:sz w:val="18"/>
                           <w:szCs w:val="18"/>
                         </w:rPr>
@@ -1399,6 +1463,7 @@
                         <w:rPr>
                           <w:sz w:val="18"/>
                           <w:szCs w:val="18"/>
+                          <w:color w:val="000000"/>
                         </w:rPr>
                         <w:instrText> SEQ Rysunek \* ARABIC </w:instrText>
                       </w:r>
@@ -1406,6 +1471,7 @@
                         <w:rPr>
                           <w:sz w:val="18"/>
                           <w:szCs w:val="18"/>
+                          <w:color w:val="000000"/>
                         </w:rPr>
                         <w:fldChar w:fldCharType="separate"/>
                       </w:r>
@@ -1413,6 +1479,7 @@
                         <w:rPr>
                           <w:sz w:val="18"/>
                           <w:szCs w:val="18"/>
+                          <w:color w:val="000000"/>
                         </w:rPr>
                         <w:t>2</w:t>
                       </w:r>
@@ -1420,11 +1487,13 @@
                         <w:rPr>
                           <w:sz w:val="18"/>
                           <w:szCs w:val="18"/>
+                          <w:color w:val="000000"/>
                         </w:rPr>
                         <w:fldChar w:fldCharType="end"/>
                       </w:r>
                       <w:r>
                         <w:rPr>
+                          <w:color w:val="000000"/>
                           <w:sz w:val="18"/>
                           <w:szCs w:val="18"/>
                         </w:rPr>
@@ -1488,8 +1557,6 @@
         <w:rPr>
           <w:lang w:val="pl-PL"/>
         </w:rPr>
-      </w:r>
-      <w:r>
         <mc:AlternateContent>
           <mc:Choice Requires="wps">
             <w:drawing>
@@ -1501,10 +1568,1230 @@
                 <wp:positionV relativeFrom="paragraph">
                   <wp:posOffset>635</wp:posOffset>
                 </wp:positionV>
-                <wp:extent cx="2343150" cy="2329815"/>
+                <wp:extent cx="2344420" cy="2331085"/>
                 <wp:effectExtent l="0" t="0" r="0" b="0"/>
                 <wp:wrapTopAndBottom/>
-                <wp:docPr id="7" name="Ramka3"/>
+                <wp:docPr id="9" name="Ramka3"/>
+                <a:graphic xmlns:a="http://schemas.openxmlformats.org/drawingml/2006/main">
+                  <a:graphicData uri="http://schemas.microsoft.com/office/word/2010/wordprocessingShape">
+                    <wps:wsp>
+                      <wps:cNvSpPr/>
+                      <wps:spPr>
+                        <a:xfrm>
+                          <a:off x="0" y="0"/>
+                          <a:ext cx="2343960" cy="2330280"/>
+                        </a:xfrm>
+                        <a:prstGeom prst="rect">
+                          <a:avLst/>
+                        </a:prstGeom>
+                        <a:solidFill>
+                          <a:srgbClr val="ffffff"/>
+                        </a:solidFill>
+                        <a:ln w="0">
+                          <a:noFill/>
+                        </a:ln>
+                      </wps:spPr>
+                      <wps:style>
+                        <a:lnRef idx="0"/>
+                        <a:fillRef idx="0"/>
+                        <a:effectRef idx="0"/>
+                        <a:fontRef idx="minor"/>
+                      </wps:style>
+                      <wps:txbx>
+                        <w:txbxContent>
+                          <w:p>
+                            <w:pPr>
+                              <w:pStyle w:val="TableofFigures"/>
+                              <w:spacing w:before="120" w:after="120"/>
+                              <w:jc w:val="center"/>
+                              <w:rPr>
+                                <w:sz w:val="18"/>
+                                <w:szCs w:val="18"/>
+                              </w:rPr>
+                            </w:pPr>
+                            <w:r>
+                              <w:rPr>
+                                <w:color w:val="000000"/>
+                              </w:rPr>
+                              <w:drawing>
+                                <wp:inline distT="0" distB="0" distL="0" distR="0">
+                                  <wp:extent cx="2343150" cy="1914525"/>
+                                  <wp:effectExtent l="0" t="0" r="0" b="0"/>
+                                  <wp:docPr id="11" name="Obraz3" descr=""/>
+                                  <wp:cNvGraphicFramePr>
+                                    <a:graphicFrameLocks xmlns:a="http://schemas.openxmlformats.org/drawingml/2006/main" noChangeAspect="1"/>
+                                  </wp:cNvGraphicFramePr>
+                                  <a:graphic xmlns:a="http://schemas.openxmlformats.org/drawingml/2006/main">
+                                    <a:graphicData uri="http://schemas.openxmlformats.org/drawingml/2006/picture">
+                                      <pic:pic xmlns:pic="http://schemas.openxmlformats.org/drawingml/2006/picture">
+                                        <pic:nvPicPr>
+                                          <pic:cNvPr id="11" name="Obraz3" descr=""/>
+                                          <pic:cNvPicPr>
+                                            <a:picLocks noChangeAspect="1" noChangeArrowheads="1"/>
+                                          </pic:cNvPicPr>
+                                        </pic:nvPicPr>
+                                        <pic:blipFill>
+                                          <a:blip r:embed="rId6"/>
+                                          <a:stretch>
+                                            <a:fillRect/>
+                                          </a:stretch>
+                                        </pic:blipFill>
+                                        <pic:spPr bwMode="auto">
+                                          <a:xfrm>
+                                            <a:off x="0" y="0"/>
+                                            <a:ext cx="2343150" cy="1914525"/>
+                                          </a:xfrm>
+                                          <a:prstGeom prst="rect">
+                                            <a:avLst/>
+                                          </a:prstGeom>
+                                        </pic:spPr>
+                                      </pic:pic>
+                                    </a:graphicData>
+                                  </a:graphic>
+                                </wp:inline>
+                              </w:drawing>
+                            </w:r>
+                            <w:r>
+                              <w:rPr>
+                                <w:color w:val="000000"/>
+                                <w:sz w:val="18"/>
+                                <w:szCs w:val="18"/>
+                              </w:rPr>
+                              <w:t xml:space="preserve">Rysunek </w:t>
+                            </w:r>
+                            <w:r>
+                              <w:rPr>
+                                <w:color w:val="000000"/>
+                                <w:sz w:val="18"/>
+                                <w:szCs w:val="18"/>
+                              </w:rPr>
+                              <w:fldChar w:fldCharType="begin"/>
+                            </w:r>
+                            <w:r>
+                              <w:rPr>
+                                <w:sz w:val="18"/>
+                                <w:szCs w:val="18"/>
+                                <w:color w:val="000000"/>
+                              </w:rPr>
+                              <w:instrText> SEQ Rysunek \* ARABIC </w:instrText>
+                            </w:r>
+                            <w:r>
+                              <w:rPr>
+                                <w:sz w:val="18"/>
+                                <w:szCs w:val="18"/>
+                                <w:color w:val="000000"/>
+                              </w:rPr>
+                              <w:fldChar w:fldCharType="separate"/>
+                            </w:r>
+                            <w:r>
+                              <w:rPr>
+                                <w:sz w:val="18"/>
+                                <w:szCs w:val="18"/>
+                                <w:color w:val="000000"/>
+                              </w:rPr>
+                              <w:t>3</w:t>
+                            </w:r>
+                            <w:r>
+                              <w:rPr>
+                                <w:sz w:val="18"/>
+                                <w:szCs w:val="18"/>
+                                <w:color w:val="000000"/>
+                              </w:rPr>
+                              <w:fldChar w:fldCharType="end"/>
+                            </w:r>
+                            <w:r>
+                              <w:rPr>
+                                <w:color w:val="000000"/>
+                                <w:sz w:val="18"/>
+                                <w:szCs w:val="18"/>
+                              </w:rPr>
+                              <w:t xml:space="preserve">: Schemat systemu </w:t>
+                              <w:br/>
+                              <w:t>pmiarowego - komputer diagnosty (KD)</w:t>
+                            </w:r>
+                          </w:p>
+                        </w:txbxContent>
+                      </wps:txbx>
+                      <wps:bodyPr lIns="0" rIns="0" tIns="0" bIns="0" anchor="t">
+                        <a:noAutofit/>
+                      </wps:bodyPr>
+                    </wps:wsp>
+                  </a:graphicData>
+                </a:graphic>
+              </wp:anchor>
+            </w:drawing>
+          </mc:Choice>
+          <mc:Fallback>
+            <w:pict>
+              <v:rect id="shape_0" ID="Ramka3" path="m0,0l-2147483645,0l-2147483645,-2147483646l0,-2147483646xe" fillcolor="white" stroked="f" o:allowincell="f" style="position:absolute;margin-left:86.3pt;margin-top:0.05pt;width:184.5pt;height:183.45pt;mso-wrap-style:square;v-text-anchor:top;mso-position-horizontal:center">
+                <v:fill o:detectmouseclick="t" type="solid" color2="black"/>
+                <v:stroke color="#3465a4" joinstyle="round" endcap="flat"/>
+                <v:textbox>
+                  <w:txbxContent>
+                    <w:p>
+                      <w:pPr>
+                        <w:pStyle w:val="TableofFigures"/>
+                        <w:spacing w:before="120" w:after="120"/>
+                        <w:jc w:val="center"/>
+                        <w:rPr>
+                          <w:sz w:val="18"/>
+                          <w:szCs w:val="18"/>
+                        </w:rPr>
+                      </w:pPr>
+                      <w:r>
+                        <w:rPr>
+                          <w:color w:val="000000"/>
+                        </w:rPr>
+                        <w:drawing>
+                          <wp:inline distT="0" distB="0" distL="0" distR="0">
+                            <wp:extent cx="2343150" cy="1914525"/>
+                            <wp:effectExtent l="0" t="0" r="0" b="0"/>
+                            <wp:docPr id="12" name="Obraz3" descr=""/>
+                            <wp:cNvGraphicFramePr>
+                              <a:graphicFrameLocks xmlns:a="http://schemas.openxmlformats.org/drawingml/2006/main" noChangeAspect="1"/>
+                            </wp:cNvGraphicFramePr>
+                            <a:graphic xmlns:a="http://schemas.openxmlformats.org/drawingml/2006/main">
+                              <a:graphicData uri="http://schemas.openxmlformats.org/drawingml/2006/picture">
+                                <pic:pic xmlns:pic="http://schemas.openxmlformats.org/drawingml/2006/picture">
+                                  <pic:nvPicPr>
+                                    <pic:cNvPr id="12" name="Obraz3" descr=""/>
+                                    <pic:cNvPicPr>
+                                      <a:picLocks noChangeAspect="1" noChangeArrowheads="1"/>
+                                    </pic:cNvPicPr>
+                                  </pic:nvPicPr>
+                                  <pic:blipFill>
+                                    <a:blip r:embed="rId7"/>
+                                    <a:stretch>
+                                      <a:fillRect/>
+                                    </a:stretch>
+                                  </pic:blipFill>
+                                  <pic:spPr bwMode="auto">
+                                    <a:xfrm>
+                                      <a:off x="0" y="0"/>
+                                      <a:ext cx="2343150" cy="1914525"/>
+                                    </a:xfrm>
+                                    <a:prstGeom prst="rect">
+                                      <a:avLst/>
+                                    </a:prstGeom>
+                                  </pic:spPr>
+                                </pic:pic>
+                              </a:graphicData>
+                            </a:graphic>
+                          </wp:inline>
+                        </w:drawing>
+                      </w:r>
+                      <w:r>
+                        <w:rPr>
+                          <w:color w:val="000000"/>
+                          <w:sz w:val="18"/>
+                          <w:szCs w:val="18"/>
+                        </w:rPr>
+                        <w:t xml:space="preserve">Rysunek </w:t>
+                      </w:r>
+                      <w:r>
+                        <w:rPr>
+                          <w:color w:val="000000"/>
+                          <w:sz w:val="18"/>
+                          <w:szCs w:val="18"/>
+                        </w:rPr>
+                        <w:fldChar w:fldCharType="begin"/>
+                      </w:r>
+                      <w:r>
+                        <w:rPr>
+                          <w:sz w:val="18"/>
+                          <w:szCs w:val="18"/>
+                          <w:color w:val="000000"/>
+                        </w:rPr>
+                        <w:instrText> SEQ Rysunek \* ARABIC </w:instrText>
+                      </w:r>
+                      <w:r>
+                        <w:rPr>
+                          <w:sz w:val="18"/>
+                          <w:szCs w:val="18"/>
+                          <w:color w:val="000000"/>
+                        </w:rPr>
+                        <w:fldChar w:fldCharType="separate"/>
+                      </w:r>
+                      <w:r>
+                        <w:rPr>
+                          <w:sz w:val="18"/>
+                          <w:szCs w:val="18"/>
+                          <w:color w:val="000000"/>
+                        </w:rPr>
+                        <w:t>3</w:t>
+                      </w:r>
+                      <w:r>
+                        <w:rPr>
+                          <w:sz w:val="18"/>
+                          <w:szCs w:val="18"/>
+                          <w:color w:val="000000"/>
+                        </w:rPr>
+                        <w:fldChar w:fldCharType="end"/>
+                      </w:r>
+                      <w:r>
+                        <w:rPr>
+                          <w:color w:val="000000"/>
+                          <w:sz w:val="18"/>
+                          <w:szCs w:val="18"/>
+                        </w:rPr>
+                        <w:t xml:space="preserve">: Schemat systemu </w:t>
+                        <w:br/>
+                        <w:t>pmiarowego - komputer diagnosty (KD)</w:t>
+                      </w:r>
+                    </w:p>
+                  </w:txbxContent>
+                </v:textbox>
+                <w10:wrap type="topAndBottom"/>
+              </v:rect>
+            </w:pict>
+          </mc:Fallback>
+        </mc:AlternateContent>
+      </w:r>
+    </w:p>
+    <w:p>
+      <w:pPr>
+        <w:pStyle w:val="Normalny115"/>
+        <w:ind w:left="0" w:right="0" w:hanging="0"/>
+        <w:rPr>
+          <w:lang w:val="pl-PL"/>
+        </w:rPr>
+      </w:pPr>
+      <w:r>
+        <w:rPr>
+          <w:lang w:val="pl-PL"/>
+        </w:rPr>
+      </w:r>
+    </w:p>
+    <w:p>
+      <w:pPr>
+        <w:pStyle w:val="Normalny115"/>
+        <w:ind w:left="0" w:right="0" w:hanging="0"/>
+        <w:rPr>
+          <w:lang w:val="pl-PL"/>
+        </w:rPr>
+      </w:pPr>
+      <w:r>
+        <w:rPr>
+          <w:lang w:val="pl-PL"/>
+        </w:rPr>
+      </w:r>
+    </w:p>
+    <w:p>
+      <w:pPr>
+        <w:pStyle w:val="Normalny115"/>
+        <w:ind w:left="0" w:right="0" w:hanging="0"/>
+        <w:rPr>
+          <w:lang w:val="pl-PL"/>
+        </w:rPr>
+      </w:pPr>
+      <w:r>
+        <w:rPr>
+          <w:lang w:val="pl-PL"/>
+        </w:rPr>
+        <w:t xml:space="preserve">KD – komputer diagnosty, jest to aplikacja, której zadaniem jest zarządzanie </w:t>
+        <w:br/>
+        <w:t>całym systemem pomiarowym, odbiera pakiety danych z SD za pomocą gRPC.</w:t>
+      </w:r>
+    </w:p>
+    <w:p>
+      <w:pPr>
+        <w:pStyle w:val="Normalny115"/>
+        <w:ind w:left="0" w:right="0" w:hanging="0"/>
+        <w:rPr>
+          <w:lang w:val="pl-PL"/>
+        </w:rPr>
+      </w:pPr>
+      <w:r>
+        <w:rPr>
+          <w:lang w:val="pl-PL"/>
+        </w:rPr>
+        <w:t>Oprogramowanie będzie dodatkowo analizować, zapisywać do bazy danych uzyskiwane dane a także je wizualizować w czasie rzeczywistym.</w:t>
+      </w:r>
+    </w:p>
+    <w:p>
+      <w:pPr>
+        <w:pStyle w:val="Normalny115"/>
+        <w:ind w:left="0" w:right="0" w:hanging="0"/>
+        <w:rPr>
+          <w:lang w:val="pl-PL"/>
+        </w:rPr>
+      </w:pPr>
+      <w:r>
+        <w:rPr>
+          <w:lang w:val="pl-PL"/>
+        </w:rPr>
+      </w:r>
+    </w:p>
+    <w:p>
+      <w:pPr>
+        <w:pStyle w:val="Normalny115"/>
+        <w:ind w:left="0" w:right="0" w:hanging="0"/>
+        <w:rPr>
+          <w:lang w:val="pl-PL"/>
+        </w:rPr>
+      </w:pPr>
+      <w:r>
+        <w:rPr>
+          <w:lang w:val="pl-PL"/>
+        </w:rPr>
+      </w:r>
+    </w:p>
+    <w:p>
+      <w:pPr>
+        <w:pStyle w:val="Normalny115"/>
+        <w:ind w:left="0" w:right="0" w:hanging="0"/>
+        <w:rPr>
+          <w:lang w:val="pl-PL"/>
+        </w:rPr>
+      </w:pPr>
+      <w:r>
+        <w:rPr>
+          <w:lang w:val="pl-PL"/>
+        </w:rPr>
+      </w:r>
+    </w:p>
+    <w:p>
+      <w:pPr>
+        <w:pStyle w:val="Normalny115"/>
+        <w:ind w:left="0" w:right="0" w:hanging="0"/>
+        <w:rPr>
+          <w:lang w:val="pl-PL"/>
+        </w:rPr>
+      </w:pPr>
+      <w:r>
+        <w:rPr>
+          <w:lang w:val="pl-PL"/>
+        </w:rPr>
+        <w:t xml:space="preserve"> </w:t>
+      </w:r>
+    </w:p>
+    <w:p>
+      <w:pPr>
+        <w:pStyle w:val="Normalny115"/>
+        <w:spacing w:before="0" w:after="0"/>
+        <w:ind w:left="0" w:right="0" w:hanging="0"/>
+        <w:rPr>
+          <w:b/>
+          <w:b/>
+          <w:bCs/>
+          <w:sz w:val="26"/>
+          <w:szCs w:val="26"/>
+          <w:lang w:val="pl-PL"/>
+        </w:rPr>
+      </w:pPr>
+      <w:r>
+        <w:rPr>
+          <w:b/>
+          <w:bCs/>
+          <w:sz w:val="26"/>
+          <w:szCs w:val="26"/>
+          <w:lang w:val="pl-PL"/>
+        </w:rPr>
+        <w:t>3.1 Stos technologiczny projektu​</w:t>
+      </w:r>
+    </w:p>
+    <w:p>
+      <w:pPr>
+        <w:pStyle w:val="Normalny115"/>
+        <w:rPr>
+          <w:lang w:val="pl-PL"/>
+        </w:rPr>
+      </w:pPr>
+      <w:r>
+        <w:rPr>
+          <w:lang w:val="pl-PL"/>
+        </w:rPr>
+      </w:r>
+    </w:p>
+    <w:p>
+      <w:pPr>
+        <w:pStyle w:val="Tretekstu"/>
+        <w:spacing w:before="0" w:after="0"/>
+        <w:ind w:left="0" w:right="0" w:hanging="0"/>
+        <w:rPr>
+          <w:lang w:val="pl-PL"/>
+        </w:rPr>
+      </w:pPr>
+      <w:r>
+        <w:rPr>
+          <w:lang w:val="pl-PL"/>
+        </w:rPr>
+        <w:t>Komputer Diagnosty:​</w:t>
+      </w:r>
+    </w:p>
+    <w:p>
+      <w:pPr>
+        <w:pStyle w:val="Tretekstu"/>
+        <w:numPr>
+          <w:ilvl w:val="0"/>
+          <w:numId w:val="4"/>
+        </w:numPr>
+        <w:tabs>
+          <w:tab w:val="clear" w:pos="284"/>
+          <w:tab w:val="left" w:pos="0" w:leader="none"/>
+        </w:tabs>
+        <w:spacing w:before="0" w:after="0"/>
+        <w:ind w:left="480" w:right="0" w:hanging="283"/>
+        <w:rPr>
+          <w:lang w:val="pl-PL"/>
+        </w:rPr>
+      </w:pPr>
+      <w:r>
+        <w:rPr>
+          <w:lang w:val="pl-PL"/>
+        </w:rPr>
+        <w:t> </w:t>
+      </w:r>
+      <w:r>
+        <w:rPr>
+          <w:lang w:val="pl-PL"/>
+        </w:rPr>
+        <w:t xml:space="preserve">Python 3.9  - język programowanie, który został wykorzystany do implementacji aplikacji dla komputera diagnosty, została użyta wersja 3.9 ponieważ jest to ostatnia wersja kompatybilna </w:t>
+        <w:br/>
+        <w:t>z frameworkiem Kivy. Język ten charakteryzuje się czytelną dokumentacją,  dużym zasobem bibliotek, które znacznie ułatwią proces wytwarzania oprogramowania. ​</w:t>
+      </w:r>
+    </w:p>
+    <w:p>
+      <w:pPr>
+        <w:pStyle w:val="Tretekstu"/>
+        <w:numPr>
+          <w:ilvl w:val="0"/>
+          <w:numId w:val="4"/>
+        </w:numPr>
+        <w:tabs>
+          <w:tab w:val="clear" w:pos="284"/>
+          <w:tab w:val="left" w:pos="0" w:leader="none"/>
+        </w:tabs>
+        <w:spacing w:before="0" w:after="0"/>
+        <w:ind w:left="480" w:right="0" w:hanging="283"/>
+        <w:rPr/>
+      </w:pPr>
+      <w:r>
+        <w:rPr>
+          <w:lang w:val="pl-PL"/>
+        </w:rPr>
+        <w:t> </w:t>
+      </w:r>
+      <w:r>
+        <w:rPr>
+          <w:lang w:val="pl-PL"/>
+        </w:rPr>
+        <w:t xml:space="preserve">Kivy 2.0.0 – framework wykorzystywany do tworzenia GUI </w:t>
+        <w:br/>
+        <w:t xml:space="preserve">aplikacji dla języka Python. Niniejsza technologia używana jest </w:t>
+        <w:br/>
+        <w:t xml:space="preserve">zarówno dla aplikacji mobilnych  i jak desktopowych. </w:t>
+        <w:br/>
+        <w:t xml:space="preserve">Charakteryzuje się wygodą implementacji widoku, gdzie każdy </w:t>
+        <w:br/>
+        <w:t>oddzielny screen opisany w oddzielnym pliku z rozszerzeniem ‘.kv’.</w:t>
+        <w:br/>
+        <w:t>Niniejsza technologia wyróżnia się osobną metodą oprogramowania(posiada własny język) a także wysoka wydajnością użytkowania.​</w:t>
+      </w:r>
+    </w:p>
+    <w:p>
+      <w:pPr>
+        <w:pStyle w:val="Tretekstu"/>
+        <w:numPr>
+          <w:ilvl w:val="0"/>
+          <w:numId w:val="4"/>
+        </w:numPr>
+        <w:tabs>
+          <w:tab w:val="clear" w:pos="284"/>
+          <w:tab w:val="left" w:pos="0" w:leader="none"/>
+        </w:tabs>
+        <w:spacing w:before="0" w:after="0"/>
+        <w:ind w:left="480" w:right="0" w:hanging="283"/>
+        <w:rPr>
+          <w:lang w:val="pl-PL"/>
+        </w:rPr>
+      </w:pPr>
+      <w:r>
+        <w:rPr>
+          <w:lang w:val="pl-PL"/>
+        </w:rPr>
+        <w:t> </w:t>
+      </w:r>
+      <w:r>
+        <w:rPr>
+          <w:lang w:val="pl-PL"/>
+        </w:rPr>
+        <w:t xml:space="preserve">matlibplot - biblioteka wykorzystywana przez język Python, </w:t>
+        <w:br/>
+        <w:t xml:space="preserve">powyższa technologia wzorowana jest na narzędziu Matlab. Służy do wizualizacji wykresów statycznych jak i dynamicznych w formie </w:t>
+        <w:br/>
+        <w:t xml:space="preserve">2D i 3D. Jednym z najważniejszych aspektów jaki zadecydował </w:t>
+        <w:br/>
+        <w:t xml:space="preserve">wybór tej biblioteki jest jej wykorzystanie w postaci dynamicznej wizualizacji tak aby był aktualizowany o odpowiedniej </w:t>
+        <w:br/>
+        <w:t>częstotliwości a także wystarczająco czytelny dla użytkownika.</w:t>
+        <w:br/>
+        <w:t xml:space="preserve">Narzędzie to posiada czytelną dokumentacje, duże wsparcie </w:t>
+        <w:br/>
+        <w:t>społeczności, a także bogaty zasób funkcjonalności, które znacznie ułatwiają implementację wizualizacji danych.</w:t>
+      </w:r>
+    </w:p>
+    <w:p>
+      <w:pPr>
+        <w:pStyle w:val="Tretekstu"/>
+        <w:numPr>
+          <w:ilvl w:val="0"/>
+          <w:numId w:val="4"/>
+        </w:numPr>
+        <w:tabs>
+          <w:tab w:val="clear" w:pos="284"/>
+          <w:tab w:val="left" w:pos="0" w:leader="none"/>
+        </w:tabs>
+        <w:spacing w:before="0" w:after="0"/>
+        <w:ind w:left="480" w:right="0" w:hanging="283"/>
+        <w:rPr/>
+      </w:pPr>
+      <w:r>
+        <w:rPr>
+          <w:lang w:val="pl-PL"/>
+        </w:rPr>
+        <w:t> </w:t>
+      </w:r>
+      <w:r>
+        <w:rPr>
+          <w:lang w:val="pl-PL"/>
+        </w:rPr>
+        <w:t xml:space="preserve">gRPC 1.44.0– biblioteka wykorzystywana do komunikacji </w:t>
+        <w:br/>
+        <w:t>pomiędzy SD a KD niniejsza technologia wykorzystuje protokół http z formatem JSON. Charakteryzuje się wysoką prędkością</w:t>
+        <w:br/>
+        <w:t>przepustowości danych, zapewnia stabilność łącza a także można to wykorzystywać  na obrębie całej sieci LAN. ​</w:t>
+      </w:r>
+    </w:p>
+    <w:p>
+      <w:pPr>
+        <w:pStyle w:val="Tretekstu"/>
+        <w:numPr>
+          <w:ilvl w:val="0"/>
+          <w:numId w:val="4"/>
+        </w:numPr>
+        <w:tabs>
+          <w:tab w:val="clear" w:pos="284"/>
+          <w:tab w:val="left" w:pos="0" w:leader="none"/>
+        </w:tabs>
+        <w:spacing w:before="0" w:after="0"/>
+        <w:ind w:left="480" w:right="0" w:hanging="283"/>
+        <w:rPr/>
+      </w:pPr>
+      <w:r>
+        <w:rPr>
+          <w:lang w:val="pl-PL"/>
+        </w:rPr>
+        <w:t> </w:t>
+      </w:r>
+      <w:r>
+        <w:rPr>
+          <w:lang w:val="pl-PL"/>
+        </w:rPr>
+        <w:t xml:space="preserve">Protobuf – biblioteka od Google pozwalająca na tworzenie wspólnego dla języków oprogramowania sposobu serializacji danych strukturalnych. </w:t>
+      </w:r>
+      <w:r>
+        <w:rPr>
+          <w:rFonts w:eastAsia="Times New Roman" w:cs="Times New Roman"/>
+          <w:color w:val="auto"/>
+          <w:kern w:val="0"/>
+          <w:sz w:val="24"/>
+          <w:szCs w:val="24"/>
+          <w:lang w:val="pl-PL" w:eastAsia="pl-PL" w:bidi="ar-SA"/>
+        </w:rPr>
+        <w:t>Następnie dla konkretnego rozwiązania tworzy się interfejsy</w:t>
+      </w:r>
+      <w:r>
+        <w:rPr>
+          <w:lang w:val="pl-PL"/>
+        </w:rPr>
+        <w:br/>
+        <w:t xml:space="preserve">opisujące struktury </w:t>
+      </w:r>
+      <w:r>
+        <w:rPr>
+          <w:rFonts w:eastAsia="Times New Roman" w:cs="Times New Roman"/>
+          <w:color w:val="auto"/>
+          <w:kern w:val="0"/>
+          <w:sz w:val="24"/>
+          <w:szCs w:val="24"/>
+          <w:lang w:val="pl-PL" w:eastAsia="pl-PL" w:bidi="ar-SA"/>
+        </w:rPr>
+        <w:t>zbieranych informacji</w:t>
+      </w:r>
+      <w:r>
+        <w:rPr>
+          <w:lang w:val="pl-PL"/>
+        </w:rPr>
+        <w:t xml:space="preserve">. Używanie niniejszej technologi pomaga na skonkretyzowaniu formy </w:t>
+      </w:r>
+      <w:r>
+        <w:rPr>
+          <w:rFonts w:eastAsia="Times New Roman" w:cs="Times New Roman"/>
+          <w:color w:val="auto"/>
+          <w:kern w:val="0"/>
+          <w:sz w:val="24"/>
+          <w:szCs w:val="24"/>
+          <w:lang w:val="pl-PL" w:eastAsia="pl-PL" w:bidi="ar-SA"/>
+        </w:rPr>
+        <w:t>danych</w:t>
+      </w:r>
+      <w:r>
+        <w:rPr>
+          <w:lang w:val="pl-PL"/>
+        </w:rPr>
+        <w:t xml:space="preserve"> na całym urządzeniu pomiarowym. ​Framework także posiada duże wsparcie społeczności i czytelną dokumentacje. </w:t>
+      </w:r>
+    </w:p>
+    <w:p>
+      <w:pPr>
+        <w:pStyle w:val="Tretekstu"/>
+        <w:numPr>
+          <w:ilvl w:val="0"/>
+          <w:numId w:val="4"/>
+        </w:numPr>
+        <w:tabs>
+          <w:tab w:val="clear" w:pos="284"/>
+          <w:tab w:val="left" w:pos="0" w:leader="none"/>
+        </w:tabs>
+        <w:spacing w:before="0" w:after="0"/>
+        <w:ind w:left="480" w:right="0" w:hanging="283"/>
+        <w:rPr/>
+      </w:pPr>
+      <w:r>
+        <w:rPr>
+          <w:lang w:val="pl-PL"/>
+        </w:rPr>
+        <w:t xml:space="preserve"> </w:t>
+      </w:r>
+      <w:r>
+        <w:rPr>
+          <w:lang w:val="pl-PL"/>
+        </w:rPr>
+        <w:t xml:space="preserve">SQLite – narzędzie to jest dające możliwość wielkoformatowego </w:t>
+        <w:br/>
+        <w:t xml:space="preserve">wykorzystania, które zapewnia proste i wygodne tworzenie struktury bazodanowej. Także powyższy framework charakteryzuje się wysoka niezawodnością , szybkością oraz funkcjonalnością pasującą do </w:t>
+      </w:r>
+      <w:r>
+        <w:rPr>
+          <w:rFonts w:eastAsia="Times New Roman" w:cs="Times New Roman"/>
+          <w:color w:val="auto"/>
+          <w:kern w:val="0"/>
+          <w:sz w:val="24"/>
+          <w:szCs w:val="24"/>
+          <w:lang w:val="pl-PL" w:eastAsia="pl-PL" w:bidi="ar-SA"/>
+        </w:rPr>
+        <w:t>tworzonego systemu</w:t>
+      </w:r>
+      <w:r>
+        <w:rPr>
+          <w:lang w:val="pl-PL"/>
+        </w:rPr>
+        <w:t xml:space="preserve">. </w:t>
+      </w:r>
+    </w:p>
+    <w:p>
+      <w:pPr>
+        <w:pStyle w:val="Tretekstu"/>
+        <w:spacing w:before="0" w:after="0"/>
+        <w:ind w:left="480" w:right="0" w:hanging="0"/>
+        <w:rPr>
+          <w:lang w:val="pl-PL"/>
+        </w:rPr>
+      </w:pPr>
+      <w:r>
+        <w:rPr>
+          <w:lang w:val="pl-PL"/>
+        </w:rPr>
+      </w:r>
+    </w:p>
+    <w:p>
+      <w:pPr>
+        <w:pStyle w:val="Tretekstu"/>
+        <w:spacing w:before="0" w:after="0"/>
+        <w:ind w:left="0" w:right="0" w:hanging="0"/>
+        <w:rPr>
+          <w:lang w:val="pl-PL"/>
+        </w:rPr>
+      </w:pPr>
+      <w:r>
+        <w:rPr>
+          <w:lang w:val="pl-PL"/>
+        </w:rPr>
+      </w:r>
+    </w:p>
+    <w:p>
+      <w:pPr>
+        <w:pStyle w:val="Normalny115"/>
+        <w:rPr>
+          <w:lang w:val="pl-PL"/>
+        </w:rPr>
+      </w:pPr>
+      <w:r>
+        <w:rPr>
+          <w:lang w:val="pl-PL"/>
+        </w:rPr>
+      </w:r>
+    </w:p>
+    <w:p>
+      <w:pPr>
+        <w:pStyle w:val="Tretekstu"/>
+        <w:spacing w:before="0" w:after="0"/>
+        <w:ind w:left="255" w:right="0" w:hanging="0"/>
+        <w:rPr>
+          <w:lang w:val="pl-PL"/>
+        </w:rPr>
+      </w:pPr>
+      <w:r>
+        <w:rPr>
+          <w:lang w:val="pl-PL"/>
+        </w:rPr>
+        <w:t>Stacja Diagnosty:​</w:t>
+      </w:r>
+    </w:p>
+    <w:p>
+      <w:pPr>
+        <w:pStyle w:val="Tretekstu"/>
+        <w:numPr>
+          <w:ilvl w:val="0"/>
+          <w:numId w:val="5"/>
+        </w:numPr>
+        <w:tabs>
+          <w:tab w:val="clear" w:pos="284"/>
+          <w:tab w:val="left" w:pos="0" w:leader="none"/>
+        </w:tabs>
+        <w:spacing w:before="0" w:after="0"/>
+        <w:ind w:left="480" w:right="0" w:hanging="283"/>
+        <w:rPr>
+          <w:lang w:val="pl-PL"/>
+        </w:rPr>
+      </w:pPr>
+      <w:r>
+        <w:rPr>
+          <w:lang w:val="pl-PL"/>
+        </w:rPr>
+        <w:t>Python 3.9  ​</w:t>
+      </w:r>
+    </w:p>
+    <w:p>
+      <w:pPr>
+        <w:pStyle w:val="Tretekstu"/>
+        <w:numPr>
+          <w:ilvl w:val="0"/>
+          <w:numId w:val="5"/>
+        </w:numPr>
+        <w:tabs>
+          <w:tab w:val="clear" w:pos="284"/>
+          <w:tab w:val="left" w:pos="0" w:leader="none"/>
+        </w:tabs>
+        <w:spacing w:before="0" w:after="0"/>
+        <w:ind w:left="480" w:right="0" w:hanging="283"/>
+        <w:rPr>
+          <w:lang w:val="pl-PL"/>
+        </w:rPr>
+      </w:pPr>
+      <w:r>
+        <w:rPr>
+          <w:lang w:val="pl-PL"/>
+        </w:rPr>
+        <w:t> </w:t>
+      </w:r>
+      <w:r>
+        <w:rPr>
+          <w:lang w:val="pl-PL"/>
+        </w:rPr>
+        <w:t>gRPC  1.44.0 –  framework ten opisano powyżej, z tą równicą tutaj wykorzystywany jako serwer w odróżnieniu od KD gdzie występuje w roli clienta.​</w:t>
+      </w:r>
+    </w:p>
+    <w:p>
+      <w:pPr>
+        <w:pStyle w:val="Tretekstu"/>
+        <w:numPr>
+          <w:ilvl w:val="0"/>
+          <w:numId w:val="5"/>
+        </w:numPr>
+        <w:tabs>
+          <w:tab w:val="clear" w:pos="284"/>
+          <w:tab w:val="left" w:pos="0" w:leader="none"/>
+        </w:tabs>
+        <w:spacing w:before="0" w:after="0"/>
+        <w:ind w:left="480" w:right="0" w:hanging="283"/>
+        <w:rPr>
+          <w:lang w:val="pl-PL"/>
+        </w:rPr>
+      </w:pPr>
+      <w:r>
+        <w:rPr>
+          <w:lang w:val="pl-PL"/>
+        </w:rPr>
+        <w:t> </w:t>
+      </w:r>
+      <w:r>
+        <w:rPr>
+          <w:lang w:val="pl-PL"/>
+        </w:rPr>
+        <w:t xml:space="preserve">Protobuf </w:t>
+      </w:r>
+    </w:p>
+    <w:p>
+      <w:pPr>
+        <w:pStyle w:val="Tretekstu"/>
+        <w:numPr>
+          <w:ilvl w:val="0"/>
+          <w:numId w:val="5"/>
+        </w:numPr>
+        <w:tabs>
+          <w:tab w:val="clear" w:pos="284"/>
+          <w:tab w:val="left" w:pos="0" w:leader="none"/>
+        </w:tabs>
+        <w:spacing w:before="0" w:after="0"/>
+        <w:ind w:left="480" w:right="0" w:hanging="283"/>
+        <w:rPr>
+          <w:lang w:val="pl-PL"/>
+        </w:rPr>
+      </w:pPr>
+      <w:r>
+        <w:rPr>
+          <w:lang w:val="pl-PL"/>
+        </w:rPr>
+        <w:t>Spirit -  shield z rodziny STM32, wykorzystywany do komunikacji bezprzewodowej między urządzeniami używającymi ten sam shield.</w:t>
+      </w:r>
+    </w:p>
+    <w:p>
+      <w:pPr>
+        <w:pStyle w:val="Tretekstu"/>
+        <w:numPr>
+          <w:ilvl w:val="0"/>
+          <w:numId w:val="0"/>
+        </w:numPr>
+        <w:tabs>
+          <w:tab w:val="clear" w:pos="284"/>
+          <w:tab w:val="left" w:pos="0" w:leader="none"/>
+        </w:tabs>
+        <w:spacing w:before="0" w:after="0"/>
+        <w:ind w:left="197" w:right="0" w:hanging="0"/>
+        <w:rPr>
+          <w:lang w:val="pl-PL"/>
+        </w:rPr>
+      </w:pPr>
+      <w:r>
+        <w:rPr>
+          <w:lang w:val="pl-PL"/>
+        </w:rPr>
+        <w:t>Niniejsza technologia komunikuje się poprzez sygnał radiowy.</w:t>
+      </w:r>
+    </w:p>
+    <w:p>
+      <w:pPr>
+        <w:pStyle w:val="Tretekstu"/>
+        <w:numPr>
+          <w:ilvl w:val="0"/>
+          <w:numId w:val="5"/>
+        </w:numPr>
+        <w:tabs>
+          <w:tab w:val="clear" w:pos="284"/>
+          <w:tab w:val="left" w:pos="0" w:leader="none"/>
+        </w:tabs>
+        <w:spacing w:before="0" w:after="0"/>
+        <w:ind w:left="480" w:right="0" w:hanging="283"/>
+        <w:rPr>
+          <w:lang w:val="pl-PL"/>
+        </w:rPr>
+      </w:pPr>
+      <w:r>
+        <w:rPr>
+          <w:lang w:val="pl-PL"/>
+        </w:rPr>
+        <w:t>S</w:t>
+      </w:r>
+      <w:r>
+        <w:rPr>
+          <w:lang w:val="pl-PL"/>
+        </w:rPr>
+        <w:t>TM</w:t>
+      </w:r>
+      <w:r>
+        <w:rPr>
+          <w:lang w:val="pl-PL"/>
+        </w:rPr>
+        <w:t xml:space="preserve">32 – </w:t>
+      </w:r>
+      <w:r>
+        <w:rPr>
+          <w:lang w:val="pl-PL"/>
+        </w:rPr>
+        <w:t xml:space="preserve">mikrokontrolery 32-bitowe oparte na procesorach Arm® Cortex®. Efektywne wykorzystanie kontrolera pozwala na </w:t>
+        <w:br/>
+        <w:t xml:space="preserve">efektywne zbieranie i wysyłanie danych, co w znaczny sposób </w:t>
+        <w:br/>
+        <w:t>spełnia się w powierzonej roli przekaźnika danych.</w:t>
+      </w:r>
+    </w:p>
+    <w:p>
+      <w:pPr>
+        <w:pStyle w:val="Tretekstu"/>
+        <w:spacing w:before="0" w:after="0"/>
+        <w:ind w:left="0" w:right="0" w:hanging="0"/>
+        <w:rPr>
+          <w:lang w:val="pl-PL"/>
+        </w:rPr>
+      </w:pPr>
+      <w:r>
+        <w:rPr>
+          <w:lang w:val="pl-PL"/>
+        </w:rPr>
+        <w:t>​</w:t>
+      </w:r>
+    </w:p>
+    <w:p>
+      <w:pPr>
+        <w:pStyle w:val="Tretekstu"/>
+        <w:spacing w:before="0" w:after="0"/>
+        <w:ind w:left="0" w:right="0" w:hanging="0"/>
+        <w:rPr/>
+      </w:pPr>
+      <w:r>
+        <w:rPr/>
+      </w:r>
+    </w:p>
+    <w:p>
+      <w:pPr>
+        <w:pStyle w:val="Tretekstu"/>
+        <w:spacing w:before="0" w:after="0"/>
+        <w:ind w:left="0" w:right="0" w:hanging="0"/>
+        <w:rPr/>
+      </w:pPr>
+      <w:r>
+        <w:rPr/>
+      </w:r>
+    </w:p>
+    <w:p>
+      <w:pPr>
+        <w:pStyle w:val="Tretekstu"/>
+        <w:spacing w:before="0" w:after="0"/>
+        <w:ind w:left="0" w:right="0" w:hanging="0"/>
+        <w:rPr>
+          <w:lang w:val="pl-PL"/>
+        </w:rPr>
+      </w:pPr>
+      <w:r>
+        <w:rPr>
+          <w:lang w:val="pl-PL"/>
+        </w:rPr>
+        <w:t>Moduł Akwizycji Danych​</w:t>
+      </w:r>
+    </w:p>
+    <w:p>
+      <w:pPr>
+        <w:pStyle w:val="Tretekstu"/>
+        <w:numPr>
+          <w:ilvl w:val="0"/>
+          <w:numId w:val="6"/>
+        </w:numPr>
+        <w:tabs>
+          <w:tab w:val="clear" w:pos="284"/>
+          <w:tab w:val="left" w:pos="0" w:leader="none"/>
+        </w:tabs>
+        <w:spacing w:before="0" w:after="0"/>
+        <w:ind w:left="480" w:right="0" w:hanging="283"/>
+        <w:rPr>
+          <w:lang w:val="pl-PL"/>
+        </w:rPr>
+      </w:pPr>
+      <w:r>
+        <w:rPr>
+          <w:lang w:val="pl-PL"/>
+        </w:rPr>
+        <w:t>C++ - język programowania który, został wykorzystany do implementacji modułu jakim jest STM32. Odpowiadający za odbieranie rozkazów z KD, próbkowanie sygnałów z sensorów a następnie przesłanie ich do SD za pomocą modułu Spirit.</w:t>
+      </w:r>
+    </w:p>
+    <w:p>
+      <w:pPr>
+        <w:pStyle w:val="Tretekstu"/>
+        <w:numPr>
+          <w:ilvl w:val="0"/>
+          <w:numId w:val="6"/>
+        </w:numPr>
+        <w:tabs>
+          <w:tab w:val="clear" w:pos="284"/>
+          <w:tab w:val="left" w:pos="0" w:leader="none"/>
+        </w:tabs>
+        <w:spacing w:before="0" w:after="0"/>
+        <w:ind w:left="480" w:right="0" w:hanging="283"/>
+        <w:rPr>
+          <w:lang w:val="pl-PL"/>
+        </w:rPr>
+      </w:pPr>
+      <w:r>
+        <w:rPr>
+          <w:lang w:val="pl-PL"/>
+        </w:rPr>
+        <w:t>Spirit</w:t>
+      </w:r>
+    </w:p>
+    <w:p>
+      <w:pPr>
+        <w:pStyle w:val="Tretekstu"/>
+        <w:numPr>
+          <w:ilvl w:val="0"/>
+          <w:numId w:val="6"/>
+        </w:numPr>
+        <w:tabs>
+          <w:tab w:val="clear" w:pos="284"/>
+          <w:tab w:val="left" w:pos="0" w:leader="none"/>
+        </w:tabs>
+        <w:spacing w:before="0" w:after="0"/>
+        <w:ind w:left="480" w:right="0" w:hanging="283"/>
+        <w:rPr>
+          <w:lang w:val="pl-PL"/>
+        </w:rPr>
+      </w:pPr>
+      <w:r>
+        <w:rPr>
+          <w:lang w:val="pl-PL"/>
+        </w:rPr>
+        <w:t>S</w:t>
+      </w:r>
+      <w:r>
+        <w:rPr>
+          <w:lang w:val="pl-PL"/>
+        </w:rPr>
+        <w:t>TM</w:t>
+      </w:r>
+      <w:r>
+        <w:rPr>
+          <w:lang w:val="pl-PL"/>
+        </w:rPr>
+        <w:t>32</w:t>
+      </w:r>
+    </w:p>
+    <w:p>
+      <w:pPr>
+        <w:pStyle w:val="Tretekstu"/>
+        <w:numPr>
+          <w:ilvl w:val="0"/>
+          <w:numId w:val="6"/>
+        </w:numPr>
+        <w:tabs>
+          <w:tab w:val="clear" w:pos="284"/>
+          <w:tab w:val="left" w:pos="0" w:leader="none"/>
+        </w:tabs>
+        <w:spacing w:before="0" w:after="0"/>
+        <w:ind w:left="480" w:right="0" w:hanging="283"/>
+        <w:rPr>
+          <w:lang w:val="pl-PL"/>
+        </w:rPr>
+      </w:pPr>
+      <w:r>
+        <w:rPr>
+          <w:lang w:val="pl-PL"/>
+        </w:rPr>
+        <w:t>MAX30</w:t>
+      </w:r>
+      <w:r>
+        <w:rPr>
+          <w:lang w:val="pl-PL"/>
+        </w:rPr>
+        <w:t>3</w:t>
+      </w:r>
+      <w:r>
+        <w:rPr>
+          <w:lang w:val="pl-PL"/>
+        </w:rPr>
+        <w:t xml:space="preserve">01 – </w:t>
+      </w:r>
+      <w:r>
+        <w:rPr>
+          <w:lang w:val="pl-PL"/>
+        </w:rPr>
+        <w:t xml:space="preserve">zintegrowany </w:t>
+      </w:r>
+      <w:r>
+        <w:rPr>
+          <w:lang w:val="pl-PL"/>
+        </w:rPr>
+        <w:t xml:space="preserve">moduł przeznaczony do monitorowania </w:t>
+        <w:br/>
+        <w:t>p</w:t>
+      </w:r>
+      <w:r>
+        <w:rPr>
+          <w:rFonts w:ascii="sans-serif" w:hAnsi="sans-serif"/>
+          <w:b w:val="false"/>
+          <w:i w:val="false"/>
+          <w:caps w:val="false"/>
+          <w:smallCaps w:val="false"/>
+          <w:color w:val="202122"/>
+          <w:spacing w:val="0"/>
+          <w:sz w:val="21"/>
+          <w:lang w:val="pl-PL"/>
+        </w:rPr>
+        <w:t>ulsoksymetri</w:t>
+      </w:r>
+      <w:r>
+        <w:rPr>
+          <w:rFonts w:ascii="sans-serif" w:hAnsi="sans-serif"/>
+          <w:b w:val="false"/>
+          <w:i w:val="false"/>
+          <w:caps w:val="false"/>
+          <w:smallCaps w:val="false"/>
+          <w:color w:val="202122"/>
+          <w:spacing w:val="0"/>
+          <w:sz w:val="21"/>
+          <w:lang w:val="pl-PL"/>
+        </w:rPr>
+        <w:t xml:space="preserve">i i tętna. </w:t>
+      </w:r>
+    </w:p>
+    <w:p>
+      <w:pPr>
+        <w:pStyle w:val="Tretekstu"/>
+        <w:tabs>
+          <w:tab w:val="clear" w:pos="284"/>
+          <w:tab w:val="left" w:pos="0" w:leader="none"/>
+        </w:tabs>
+        <w:spacing w:before="0" w:after="0"/>
+        <w:ind w:left="480" w:right="0" w:hanging="283"/>
+        <w:rPr>
+          <w:lang w:val="pl-PL"/>
+        </w:rPr>
+      </w:pPr>
+      <w:r>
+        <w:rPr/>
+      </w:r>
+    </w:p>
+    <w:p>
+      <w:pPr>
+        <w:pStyle w:val="Tretekstu"/>
+        <w:tabs>
+          <w:tab w:val="clear" w:pos="284"/>
+          <w:tab w:val="left" w:pos="0" w:leader="none"/>
+        </w:tabs>
+        <w:spacing w:before="0" w:after="0"/>
+        <w:ind w:left="480" w:right="0" w:hanging="283"/>
+        <w:rPr>
+          <w:lang w:val="pl-PL"/>
+        </w:rPr>
+      </w:pPr>
+      <w:r>
+        <w:rPr/>
+      </w:r>
+      <w:r>
+        <mc:AlternateContent>
+          <mc:Choice Requires="wps">
+            <w:drawing>
+              <wp:anchor behindDoc="0" distT="0" distB="0" distL="0" distR="0" simplePos="0" locked="0" layoutInCell="0" allowOverlap="1" relativeHeight="11">
+                <wp:simplePos x="0" y="0"/>
+                <wp:positionH relativeFrom="column">
+                  <wp:posOffset>328930</wp:posOffset>
+                </wp:positionH>
+                <wp:positionV relativeFrom="paragraph">
+                  <wp:posOffset>17145</wp:posOffset>
+                </wp:positionV>
+                <wp:extent cx="3878580" cy="2908935"/>
+                <wp:effectExtent l="0" t="0" r="0" b="0"/>
+                <wp:wrapTopAndBottom/>
+                <wp:docPr id="13" name="Ramka4"/>
                 <a:graphic xmlns:a="http://schemas.openxmlformats.org/drawingml/2006/main">
                   <a:graphicData uri="http://schemas.microsoft.com/office/word/2010/wordprocessingShape">
                     <wps:wsp>
@@ -1512,7 +2799,7 @@
                       <wps:spPr>
                         <a:xfrm>
                           <a:off x="0" y="0"/>
-                          <a:ext cx="2343150" cy="2329815"/>
+                          <a:ext cx="3878580" cy="2908935"/>
                         </a:xfrm>
                         <a:prstGeom prst="rect"/>
                         <a:solidFill>
@@ -1538,9 +2825,9 @@
                               </w:rPr>
                               <w:drawing>
                                 <wp:inline distT="0" distB="0" distL="0" distR="0">
-                                  <wp:extent cx="2343150" cy="1914525"/>
+                                  <wp:extent cx="3425825" cy="2569210"/>
                                   <wp:effectExtent l="0" t="0" r="0" b="0"/>
-                                  <wp:docPr id="8" name="Obraz3" descr=""/>
+                                  <wp:docPr id="14" name="Obraz4" descr=""/>
                                   <wp:cNvGraphicFramePr>
                                     <a:graphicFrameLocks xmlns:a="http://schemas.openxmlformats.org/drawingml/2006/main" noChangeAspect="1"/>
                                   </wp:cNvGraphicFramePr>
@@ -1548,13 +2835,13 @@
                                     <a:graphicData uri="http://schemas.openxmlformats.org/drawingml/2006/picture">
                                       <pic:pic xmlns:pic="http://schemas.openxmlformats.org/drawingml/2006/picture">
                                         <pic:nvPicPr>
-                                          <pic:cNvPr id="8" name="Obraz3" descr=""/>
+                                          <pic:cNvPr id="14" name="Obraz4" descr=""/>
                                           <pic:cNvPicPr>
                                             <a:picLocks noChangeAspect="1" noChangeArrowheads="1"/>
                                           </pic:cNvPicPr>
                                         </pic:nvPicPr>
                                         <pic:blipFill>
-                                          <a:blip r:embed="rId6"/>
+                                          <a:blip r:embed="rId8"/>
                                           <a:stretch>
                                             <a:fillRect/>
                                           </a:stretch>
@@ -1562,7 +2849,7 @@
                                         <pic:spPr bwMode="auto">
                                           <a:xfrm>
                                             <a:off x="0" y="0"/>
-                                            <a:ext cx="2343150" cy="1914525"/>
+                                            <a:ext cx="3425825" cy="2569210"/>
                                           </a:xfrm>
                                           <a:prstGeom prst="rect">
                                             <a:avLst/>
@@ -1601,7 +2888,7 @@
                                 <w:sz w:val="18"/>
                                 <w:szCs w:val="18"/>
                               </w:rPr>
-                              <w:t>3</w:t>
+                              <w:t>4</w:t>
                             </w:r>
                             <w:r>
                               <w:rPr>
@@ -1615,23 +2902,14 @@
                                 <w:sz w:val="18"/>
                                 <w:szCs w:val="18"/>
                               </w:rPr>
-                              <w:t xml:space="preserve">: Schemat systemu </w:t>
-                              <w:br/>
-                              <w:t>pm</w:t>
+                              <w:t xml:space="preserve">: Zdjęcie przedstawiające stacje diagnostyczną – </w:t>
                             </w:r>
                             <w:r>
                               <w:rPr>
                                 <w:sz w:val="18"/>
                                 <w:szCs w:val="18"/>
                               </w:rPr>
-                              <w:t>iarowego</w:t>
-                            </w:r>
-                            <w:r>
-                              <w:rPr>
-                                <w:sz w:val="18"/>
-                                <w:szCs w:val="18"/>
-                              </w:rPr>
-                              <w:t xml:space="preserve"> - komputer diagnosty (KD)</w:t>
+                              <w:t>tył .</w:t>
                             </w:r>
                           </w:p>
                         </w:txbxContent>
@@ -1647,7 +2925,7 @@
           </mc:Choice>
           <mc:Fallback>
             <w:pict>
-              <v:rect style="position:absolute;rotation:0;width:184.5pt;height:183.45pt;mso-wrap-distance-left:0pt;mso-wrap-distance-right:0pt;mso-wrap-distance-top:0pt;mso-wrap-distance-bottom:0pt;margin-top:0pt;mso-position-vertical:top;mso-position-vertical-relative:text;margin-left:86.35pt;mso-position-horizontal:center;mso-position-horizontal-relative:text">
+              <v:rect style="position:absolute;rotation:0;width:305.4pt;height:229.05pt;mso-wrap-distance-left:0pt;mso-wrap-distance-right:0pt;mso-wrap-distance-top:0pt;mso-wrap-distance-bottom:0pt;margin-top:1.35pt;mso-position-vertical-relative:text;margin-left:25.9pt;mso-position-horizontal-relative:text">
                 <v:textbox inset="0in,0in,0in,0in">
                   <w:txbxContent>
                     <w:p>
@@ -1667,9 +2945,9 @@
                         </w:rPr>
                         <w:drawing>
                           <wp:inline distT="0" distB="0" distL="0" distR="0">
-                            <wp:extent cx="2343150" cy="1914525"/>
+                            <wp:extent cx="3425825" cy="2569210"/>
                             <wp:effectExtent l="0" t="0" r="0" b="0"/>
-                            <wp:docPr id="9" name="Obraz3" descr=""/>
+                            <wp:docPr id="15" name="Obraz4" descr=""/>
                             <wp:cNvGraphicFramePr>
                               <a:graphicFrameLocks xmlns:a="http://schemas.openxmlformats.org/drawingml/2006/main" noChangeAspect="1"/>
                             </wp:cNvGraphicFramePr>
@@ -1677,13 +2955,13 @@
                               <a:graphicData uri="http://schemas.openxmlformats.org/drawingml/2006/picture">
                                 <pic:pic xmlns:pic="http://schemas.openxmlformats.org/drawingml/2006/picture">
                                   <pic:nvPicPr>
-                                    <pic:cNvPr id="9" name="Obraz3" descr=""/>
+                                    <pic:cNvPr id="15" name="Obraz4" descr=""/>
                                     <pic:cNvPicPr>
                                       <a:picLocks noChangeAspect="1" noChangeArrowheads="1"/>
                                     </pic:cNvPicPr>
                                   </pic:nvPicPr>
                                   <pic:blipFill>
-                                    <a:blip r:embed="rId7"/>
+                                    <a:blip r:embed="rId9"/>
                                     <a:stretch>
                                       <a:fillRect/>
                                     </a:stretch>
@@ -1691,7 +2969,7 @@
                                   <pic:spPr bwMode="auto">
                                     <a:xfrm>
                                       <a:off x="0" y="0"/>
-                                      <a:ext cx="2343150" cy="1914525"/>
+                                      <a:ext cx="3425825" cy="2569210"/>
                                     </a:xfrm>
                                     <a:prstGeom prst="rect">
                                       <a:avLst/>
@@ -1730,7 +3008,7 @@
                           <w:sz w:val="18"/>
                           <w:szCs w:val="18"/>
                         </w:rPr>
-                        <w:t>3</w:t>
+                        <w:t>4</w:t>
                       </w:r>
                       <w:r>
                         <w:rPr>
@@ -1744,23 +3022,14 @@
                           <w:sz w:val="18"/>
                           <w:szCs w:val="18"/>
                         </w:rPr>
-                        <w:t xml:space="preserve">: Schemat systemu </w:t>
-                        <w:br/>
-                        <w:t>pm</w:t>
+                        <w:t xml:space="preserve">: Zdjęcie przedstawiające stacje diagnostyczną – </w:t>
                       </w:r>
                       <w:r>
                         <w:rPr>
                           <w:sz w:val="18"/>
                           <w:szCs w:val="18"/>
                         </w:rPr>
-                        <w:t>iarowego</w:t>
-                      </w:r>
-                      <w:r>
-                        <w:rPr>
-                          <w:sz w:val="18"/>
-                          <w:szCs w:val="18"/>
-                        </w:rPr>
-                        <w:t xml:space="preserve"> - komputer diagnosty (KD)</w:t>
+                        <w:t>tył .</w:t>
                       </w:r>
                     </w:p>
                   </w:txbxContent>
@@ -1774,855 +3043,1002 @@
     </w:p>
     <w:p>
       <w:pPr>
-        <w:pStyle w:val="Normalny115"/>
-        <w:ind w:left="0" w:right="0" w:hanging="0"/>
-        <w:rPr>
-          <w:lang w:val="pl-PL"/>
-        </w:rPr>
-      </w:pPr>
-      <w:r>
-        <w:rPr>
-          <w:lang w:val="pl-PL"/>
-        </w:rPr>
-      </w:r>
-    </w:p>
-    <w:p>
-      <w:pPr>
-        <w:pStyle w:val="Normalny115"/>
-        <w:ind w:left="0" w:right="0" w:hanging="0"/>
-        <w:rPr>
-          <w:lang w:val="pl-PL"/>
-        </w:rPr>
-      </w:pPr>
-      <w:r>
-        <w:rPr>
-          <w:lang w:val="pl-PL"/>
-        </w:rPr>
-      </w:r>
-    </w:p>
-    <w:p>
-      <w:pPr>
-        <w:pStyle w:val="Normalny115"/>
-        <w:ind w:left="0" w:right="0" w:hanging="0"/>
-        <w:rPr>
-          <w:lang w:val="pl-PL"/>
-        </w:rPr>
-      </w:pPr>
-      <w:r>
-        <w:rPr>
-          <w:lang w:val="pl-PL"/>
-        </w:rPr>
-        <w:t xml:space="preserve">KD – komputer diagnosty, jest to aplikacja, której zadaniem jest zarządzanie </w:t>
-        <w:br/>
-        <w:t>całym systemem pomiarowym, odbiera pakiety danych z SD za pomocą gRPC.</w:t>
-      </w:r>
-    </w:p>
-    <w:p>
-      <w:pPr>
-        <w:pStyle w:val="Normalny115"/>
-        <w:ind w:left="0" w:right="0" w:hanging="0"/>
-        <w:rPr>
-          <w:lang w:val="pl-PL"/>
-        </w:rPr>
-      </w:pPr>
-      <w:r>
-        <w:rPr>
-          <w:lang w:val="pl-PL"/>
-        </w:rPr>
-        <w:t>Oprogramowanie będzie dodatkowo analizować, zapisywać do bazy danych uzyskiwane dane a także je wizualizować w czasie rzeczywistym.</w:t>
-      </w:r>
-    </w:p>
-    <w:p>
-      <w:pPr>
-        <w:pStyle w:val="Normalny115"/>
-        <w:ind w:left="0" w:right="0" w:hanging="0"/>
-        <w:rPr>
-          <w:lang w:val="pl-PL"/>
-        </w:rPr>
-      </w:pPr>
-      <w:r>
-        <w:rPr>
-          <w:lang w:val="pl-PL"/>
-        </w:rPr>
-      </w:r>
-    </w:p>
-    <w:p>
-      <w:pPr>
-        <w:pStyle w:val="Normalny115"/>
-        <w:ind w:left="0" w:right="0" w:hanging="0"/>
-        <w:rPr>
-          <w:lang w:val="pl-PL"/>
-        </w:rPr>
-      </w:pPr>
-      <w:r>
-        <w:rPr>
-          <w:lang w:val="pl-PL"/>
-        </w:rPr>
-      </w:r>
-    </w:p>
-    <w:p>
-      <w:pPr>
-        <w:pStyle w:val="Normalny115"/>
-        <w:ind w:left="0" w:right="0" w:hanging="0"/>
-        <w:rPr>
-          <w:lang w:val="pl-PL"/>
-        </w:rPr>
-      </w:pPr>
-      <w:r>
-        <w:rPr>
-          <w:lang w:val="pl-PL"/>
-        </w:rPr>
-      </w:r>
-    </w:p>
-    <w:p>
-      <w:pPr>
-        <w:pStyle w:val="Normalny115"/>
-        <w:ind w:left="0" w:right="0" w:hanging="0"/>
-        <w:rPr>
-          <w:lang w:val="pl-PL"/>
-        </w:rPr>
-      </w:pPr>
-      <w:r>
-        <w:rPr>
-          <w:lang w:val="pl-PL"/>
-        </w:rPr>
-        <w:t xml:space="preserve"> </w:t>
-      </w:r>
-    </w:p>
-    <w:p>
-      <w:pPr>
-        <w:pStyle w:val="Normalny115"/>
+        <w:pStyle w:val="Tretekstu"/>
+        <w:tabs>
+          <w:tab w:val="clear" w:pos="284"/>
+          <w:tab w:val="left" w:pos="0" w:leader="none"/>
+        </w:tabs>
         <w:spacing w:before="0" w:after="0"/>
-        <w:ind w:left="0" w:right="0" w:hanging="0"/>
-        <w:rPr>
-          <w:b/>
-          <w:b/>
-          <w:bCs/>
-          <w:sz w:val="26"/>
-          <w:szCs w:val="26"/>
-          <w:lang w:val="pl-PL"/>
-        </w:rPr>
-      </w:pPr>
-      <w:r>
-        <w:rPr>
-          <w:b/>
-          <w:bCs/>
-          <w:sz w:val="26"/>
-          <w:szCs w:val="26"/>
-          <w:lang w:val="pl-PL"/>
-        </w:rPr>
-        <w:t>3.1 Stos technologiczny projektu​</w:t>
-      </w:r>
-    </w:p>
-    <w:p>
-      <w:pPr>
-        <w:pStyle w:val="Normalny115"/>
-        <w:rPr>
-          <w:lang w:val="pl-PL"/>
-        </w:rPr>
-      </w:pPr>
-      <w:r>
-        <w:rPr>
-          <w:lang w:val="pl-PL"/>
-        </w:rPr>
-      </w:r>
-    </w:p>
-    <w:p>
-      <w:pPr>
-        <w:pStyle w:val="Tretekstu"/>
-        <w:spacing w:before="0" w:after="0"/>
-        <w:ind w:left="0" w:right="0" w:hanging="0"/>
-        <w:rPr>
-          <w:lang w:val="pl-PL"/>
-        </w:rPr>
-      </w:pPr>
-      <w:r>
-        <w:rPr>
-          <w:lang w:val="pl-PL"/>
-        </w:rPr>
-        <w:t>Komputer Diagnosty:​</w:t>
-      </w:r>
-    </w:p>
-    <w:p>
-      <w:pPr>
-        <w:pStyle w:val="Tretekstu"/>
+        <w:ind w:left="480" w:right="0" w:hanging="283"/>
+        <w:rPr>
+          <w:lang w:val="pl-PL"/>
+        </w:rPr>
+      </w:pPr>
+      <w:r>
+        <w:rPr/>
+      </w:r>
+    </w:p>
+    <w:p>
+      <w:pPr>
+        <w:pStyle w:val="Normalny115"/>
+        <w:rPr>
+          <w:lang w:val="pl-PL"/>
+        </w:rPr>
+      </w:pPr>
+      <w:r>
+        <w:rPr>
+          <w:lang w:val="pl-PL"/>
+        </w:rPr>
+      </w:r>
+      <w:r>
+        <mc:AlternateContent>
+          <mc:Choice Requires="wps">
+            <w:drawing>
+              <wp:anchor behindDoc="0" distT="0" distB="0" distL="0" distR="0" simplePos="0" locked="0" layoutInCell="0" allowOverlap="1" relativeHeight="13">
+                <wp:simplePos x="0" y="0"/>
+                <wp:positionH relativeFrom="column">
+                  <wp:align>center</wp:align>
+                </wp:positionH>
+                <wp:positionV relativeFrom="paragraph">
+                  <wp:posOffset>635</wp:posOffset>
+                </wp:positionV>
+                <wp:extent cx="3235325" cy="2710180"/>
+                <wp:effectExtent l="0" t="0" r="0" b="0"/>
+                <wp:wrapSquare wrapText="largest"/>
+                <wp:docPr id="16" name="Ramka5"/>
+                <a:graphic xmlns:a="http://schemas.openxmlformats.org/drawingml/2006/main">
+                  <a:graphicData uri="http://schemas.microsoft.com/office/word/2010/wordprocessingShape">
+                    <wps:wsp>
+                      <wps:cNvSpPr txBox="1"/>
+                      <wps:spPr>
+                        <a:xfrm>
+                          <a:off x="0" y="0"/>
+                          <a:ext cx="3235325" cy="2710180"/>
+                        </a:xfrm>
+                        <a:prstGeom prst="rect"/>
+                        <a:solidFill>
+                          <a:srgbClr val="FFFFFF"/>
+                        </a:solidFill>
+                      </wps:spPr>
+                      <wps:txbx>
+                        <w:txbxContent>
+                          <w:p>
+                            <w:pPr>
+                              <w:pStyle w:val="Rysunek1"/>
+                              <w:spacing w:before="120" w:after="120"/>
+                              <w:jc w:val="center"/>
+                              <w:rPr>
+                                <w:sz w:val="18"/>
+                                <w:szCs w:val="18"/>
+                              </w:rPr>
+                            </w:pPr>
+                            <w:r>
+                              <w:rPr>
+                                <w:sz w:val="18"/>
+                                <w:szCs w:val="18"/>
+                              </w:rPr>
+                              <w:drawing>
+                                <wp:inline distT="0" distB="0" distL="0" distR="0">
+                                  <wp:extent cx="3235325" cy="2426335"/>
+                                  <wp:effectExtent l="0" t="0" r="0" b="0"/>
+                                  <wp:docPr id="17" name="Obraz5" descr=""/>
+                                  <wp:cNvGraphicFramePr>
+                                    <a:graphicFrameLocks xmlns:a="http://schemas.openxmlformats.org/drawingml/2006/main" noChangeAspect="1"/>
+                                  </wp:cNvGraphicFramePr>
+                                  <a:graphic xmlns:a="http://schemas.openxmlformats.org/drawingml/2006/main">
+                                    <a:graphicData uri="http://schemas.openxmlformats.org/drawingml/2006/picture">
+                                      <pic:pic xmlns:pic="http://schemas.openxmlformats.org/drawingml/2006/picture">
+                                        <pic:nvPicPr>
+                                          <pic:cNvPr id="17" name="Obraz5" descr=""/>
+                                          <pic:cNvPicPr>
+                                            <a:picLocks noChangeAspect="1" noChangeArrowheads="1"/>
+                                          </pic:cNvPicPr>
+                                        </pic:nvPicPr>
+                                        <pic:blipFill>
+                                          <a:blip r:embed="rId10"/>
+                                          <a:stretch>
+                                            <a:fillRect/>
+                                          </a:stretch>
+                                        </pic:blipFill>
+                                        <pic:spPr bwMode="auto">
+                                          <a:xfrm>
+                                            <a:off x="0" y="0"/>
+                                            <a:ext cx="3235325" cy="2426335"/>
+                                          </a:xfrm>
+                                          <a:prstGeom prst="rect">
+                                            <a:avLst/>
+                                          </a:prstGeom>
+                                        </pic:spPr>
+                                      </pic:pic>
+                                    </a:graphicData>
+                                  </a:graphic>
+                                </wp:inline>
+                              </w:drawing>
+                              <w:t xml:space="preserve">Rysunek </w:t>
+                            </w:r>
+                            <w:r>
+                              <w:rPr>
+                                <w:sz w:val="18"/>
+                                <w:szCs w:val="18"/>
+                              </w:rPr>
+                              <w:fldChar w:fldCharType="begin"/>
+                            </w:r>
+                            <w:r>
+                              <w:rPr>
+                                <w:sz w:val="18"/>
+                                <w:szCs w:val="18"/>
+                              </w:rPr>
+                              <w:instrText> SEQ Rysunek \* ARABIC </w:instrText>
+                            </w:r>
+                            <w:r>
+                              <w:rPr>
+                                <w:sz w:val="18"/>
+                                <w:szCs w:val="18"/>
+                              </w:rPr>
+                              <w:fldChar w:fldCharType="separate"/>
+                            </w:r>
+                            <w:r>
+                              <w:rPr>
+                                <w:sz w:val="18"/>
+                                <w:szCs w:val="18"/>
+                              </w:rPr>
+                              <w:t>5</w:t>
+                            </w:r>
+                            <w:r>
+                              <w:rPr>
+                                <w:sz w:val="18"/>
+                                <w:szCs w:val="18"/>
+                              </w:rPr>
+                              <w:fldChar w:fldCharType="end"/>
+                            </w:r>
+                            <w:r>
+                              <w:rPr>
+                                <w:sz w:val="18"/>
+                                <w:szCs w:val="18"/>
+                              </w:rPr>
+                              <w:t>: Zdjęcie przedstawiające stację diagnostyczną - przód.</w:t>
+                            </w:r>
+                          </w:p>
+                        </w:txbxContent>
+                      </wps:txbx>
+                      <wps:bodyPr anchor="t" lIns="0" tIns="0" rIns="0" bIns="0">
+                        <a:noAutofit/>
+                      </wps:bodyPr>
+                    </wps:wsp>
+                  </a:graphicData>
+                </a:graphic>
+              </wp:anchor>
+            </w:drawing>
+          </mc:Choice>
+          <mc:Fallback>
+            <w:pict>
+              <v:rect style="position:absolute;rotation:0;width:254.75pt;height:213.4pt;mso-wrap-distance-left:0pt;mso-wrap-distance-right:0pt;mso-wrap-distance-top:0pt;mso-wrap-distance-bottom:0pt;margin-top:0pt;mso-position-vertical:top;mso-position-vertical-relative:text;margin-left:51.25pt;mso-position-horizontal:center;mso-position-horizontal-relative:text">
+                <v:textbox inset="0in,0in,0in,0in">
+                  <w:txbxContent>
+                    <w:p>
+                      <w:pPr>
+                        <w:pStyle w:val="Rysunek1"/>
+                        <w:spacing w:before="120" w:after="120"/>
+                        <w:jc w:val="center"/>
+                        <w:rPr>
+                          <w:sz w:val="18"/>
+                          <w:szCs w:val="18"/>
+                        </w:rPr>
+                      </w:pPr>
+                      <w:r>
+                        <w:rPr>
+                          <w:sz w:val="18"/>
+                          <w:szCs w:val="18"/>
+                        </w:rPr>
+                        <w:drawing>
+                          <wp:inline distT="0" distB="0" distL="0" distR="0">
+                            <wp:extent cx="3235325" cy="2426335"/>
+                            <wp:effectExtent l="0" t="0" r="0" b="0"/>
+                            <wp:docPr id="18" name="Obraz5" descr=""/>
+                            <wp:cNvGraphicFramePr>
+                              <a:graphicFrameLocks xmlns:a="http://schemas.openxmlformats.org/drawingml/2006/main" noChangeAspect="1"/>
+                            </wp:cNvGraphicFramePr>
+                            <a:graphic xmlns:a="http://schemas.openxmlformats.org/drawingml/2006/main">
+                              <a:graphicData uri="http://schemas.openxmlformats.org/drawingml/2006/picture">
+                                <pic:pic xmlns:pic="http://schemas.openxmlformats.org/drawingml/2006/picture">
+                                  <pic:nvPicPr>
+                                    <pic:cNvPr id="18" name="Obraz5" descr=""/>
+                                    <pic:cNvPicPr>
+                                      <a:picLocks noChangeAspect="1" noChangeArrowheads="1"/>
+                                    </pic:cNvPicPr>
+                                  </pic:nvPicPr>
+                                  <pic:blipFill>
+                                    <a:blip r:embed="rId11"/>
+                                    <a:stretch>
+                                      <a:fillRect/>
+                                    </a:stretch>
+                                  </pic:blipFill>
+                                  <pic:spPr bwMode="auto">
+                                    <a:xfrm>
+                                      <a:off x="0" y="0"/>
+                                      <a:ext cx="3235325" cy="2426335"/>
+                                    </a:xfrm>
+                                    <a:prstGeom prst="rect">
+                                      <a:avLst/>
+                                    </a:prstGeom>
+                                  </pic:spPr>
+                                </pic:pic>
+                              </a:graphicData>
+                            </a:graphic>
+                          </wp:inline>
+                        </w:drawing>
+                        <w:t xml:space="preserve">Rysunek </w:t>
+                      </w:r>
+                      <w:r>
+                        <w:rPr>
+                          <w:sz w:val="18"/>
+                          <w:szCs w:val="18"/>
+                        </w:rPr>
+                        <w:fldChar w:fldCharType="begin"/>
+                      </w:r>
+                      <w:r>
+                        <w:rPr>
+                          <w:sz w:val="18"/>
+                          <w:szCs w:val="18"/>
+                        </w:rPr>
+                        <w:instrText> SEQ Rysunek \* ARABIC </w:instrText>
+                      </w:r>
+                      <w:r>
+                        <w:rPr>
+                          <w:sz w:val="18"/>
+                          <w:szCs w:val="18"/>
+                        </w:rPr>
+                        <w:fldChar w:fldCharType="separate"/>
+                      </w:r>
+                      <w:r>
+                        <w:rPr>
+                          <w:sz w:val="18"/>
+                          <w:szCs w:val="18"/>
+                        </w:rPr>
+                        <w:t>5</w:t>
+                      </w:r>
+                      <w:r>
+                        <w:rPr>
+                          <w:sz w:val="18"/>
+                          <w:szCs w:val="18"/>
+                        </w:rPr>
+                        <w:fldChar w:fldCharType="end"/>
+                      </w:r>
+                      <w:r>
+                        <w:rPr>
+                          <w:sz w:val="18"/>
+                          <w:szCs w:val="18"/>
+                        </w:rPr>
+                        <w:t>: Zdjęcie przedstawiające stację diagnostyczną - przód.</w:t>
+                      </w:r>
+                    </w:p>
+                  </w:txbxContent>
+                </v:textbox>
+                <w10:wrap type="square" side="largest"/>
+              </v:rect>
+            </w:pict>
+          </mc:Fallback>
+        </mc:AlternateContent>
+      </w:r>
+    </w:p>
+    <w:p>
+      <w:pPr>
+        <w:pStyle w:val="Normalny115"/>
+        <w:ind w:left="0" w:right="0" w:hanging="0"/>
+        <w:rPr/>
+      </w:pPr>
+      <w:r>
+        <w:rPr/>
+      </w:r>
+    </w:p>
+    <w:p>
+      <w:pPr>
+        <w:pStyle w:val="Normalny115"/>
+        <w:ind w:left="0" w:right="0" w:hanging="0"/>
+        <w:rPr/>
+      </w:pPr>
+      <w:r>
+        <w:rPr/>
+      </w:r>
+    </w:p>
+    <w:p>
+      <w:pPr>
+        <w:pStyle w:val="Normalny115"/>
+        <w:ind w:left="0" w:right="0" w:hanging="0"/>
+        <w:rPr/>
+      </w:pPr>
+      <w:r>
+        <w:rPr/>
+      </w:r>
+    </w:p>
+    <w:p>
+      <w:pPr>
+        <w:pStyle w:val="Normalny115"/>
+        <w:ind w:left="0" w:right="0" w:hanging="0"/>
+        <w:rPr/>
+      </w:pPr>
+      <w:r>
+        <w:rPr/>
+      </w:r>
+    </w:p>
+    <w:p>
+      <w:pPr>
+        <w:pStyle w:val="Normalny115"/>
+        <w:ind w:left="0" w:right="0" w:hanging="0"/>
+        <w:rPr/>
+      </w:pPr>
+      <w:r>
+        <w:rPr/>
+      </w:r>
+    </w:p>
+    <w:p>
+      <w:pPr>
+        <w:pStyle w:val="Normalny115"/>
+        <w:ind w:left="0" w:right="0" w:hanging="0"/>
+        <w:rPr/>
+      </w:pPr>
+      <w:r>
+        <w:rPr/>
+      </w:r>
+    </w:p>
+    <w:p>
+      <w:pPr>
+        <w:pStyle w:val="Normalny115"/>
+        <w:ind w:left="0" w:right="0" w:hanging="0"/>
+        <w:rPr/>
+      </w:pPr>
+      <w:r>
+        <w:rPr/>
+      </w:r>
+    </w:p>
+    <w:p>
+      <w:pPr>
+        <w:pStyle w:val="Normalny115"/>
+        <w:ind w:left="0" w:right="0" w:hanging="0"/>
+        <w:rPr/>
+      </w:pPr>
+      <w:r>
+        <w:rPr/>
+      </w:r>
+    </w:p>
+    <w:p>
+      <w:pPr>
+        <w:pStyle w:val="Normalny115"/>
+        <w:ind w:left="0" w:right="0" w:hanging="0"/>
+        <w:rPr/>
+      </w:pPr>
+      <w:r>
+        <w:rPr/>
+      </w:r>
+    </w:p>
+    <w:p>
+      <w:pPr>
+        <w:pStyle w:val="Normalny115"/>
+        <w:ind w:left="0" w:right="0" w:hanging="0"/>
+        <w:rPr/>
+      </w:pPr>
+      <w:r>
+        <w:rPr/>
+      </w:r>
+    </w:p>
+    <w:p>
+      <w:pPr>
+        <w:pStyle w:val="Normalny115"/>
+        <w:ind w:left="0" w:right="0" w:hanging="0"/>
+        <w:rPr/>
+      </w:pPr>
+      <w:r>
+        <w:rPr/>
+      </w:r>
+    </w:p>
+    <w:p>
+      <w:pPr>
+        <w:pStyle w:val="Normalny115"/>
+        <w:ind w:left="0" w:right="0" w:hanging="0"/>
+        <w:rPr/>
+      </w:pPr>
+      <w:r>
+        <w:rPr/>
+      </w:r>
+    </w:p>
+    <w:p>
+      <w:pPr>
+        <w:pStyle w:val="Normalny115"/>
+        <w:ind w:left="0" w:right="0" w:hanging="0"/>
+        <w:rPr/>
+      </w:pPr>
+      <w:r>
+        <w:rPr/>
+      </w:r>
+    </w:p>
+    <w:p>
+      <w:pPr>
+        <w:pStyle w:val="Normalny115"/>
+        <w:ind w:left="0" w:right="0" w:hanging="0"/>
+        <w:rPr/>
+      </w:pPr>
+      <w:r>
+        <w:rPr/>
+      </w:r>
+    </w:p>
+    <w:p>
+      <w:pPr>
+        <w:pStyle w:val="Normalny115"/>
+        <w:ind w:left="0" w:right="0" w:hanging="0"/>
+        <w:rPr/>
+      </w:pPr>
+      <w:r>
+        <w:rPr/>
+      </w:r>
+    </w:p>
+    <w:p>
+      <w:pPr>
+        <w:pStyle w:val="Normalny115"/>
+        <w:ind w:left="0" w:right="0" w:hanging="0"/>
+        <w:rPr/>
+      </w:pPr>
+      <w:r>
+        <w:rPr/>
+      </w:r>
+    </w:p>
+    <w:p>
+      <w:pPr>
+        <w:pStyle w:val="Normalny115"/>
+        <w:ind w:left="0" w:right="0" w:hanging="0"/>
+        <w:rPr/>
+      </w:pPr>
+      <w:r>
+        <w:rPr/>
+      </w:r>
+    </w:p>
+    <w:p>
+      <w:pPr>
+        <w:pStyle w:val="Podrozdzia"/>
+        <w:ind w:left="0" w:right="0" w:hanging="0"/>
+        <w:rPr>
+          <w:lang w:val="pl-PL"/>
+        </w:rPr>
+      </w:pPr>
+      <w:r>
+        <w:rPr>
+          <w:lang w:val="pl-PL"/>
+        </w:rPr>
+        <w:t>4</w:t>
+      </w:r>
+      <w:r>
+        <w:rPr>
+          <w:lang w:val="pl-PL"/>
+        </w:rPr>
+        <w:t xml:space="preserve">. </w:t>
+      </w:r>
+      <w:r>
+        <w:rPr>
+          <w:lang w:val="pl-PL"/>
+        </w:rPr>
+        <w:t>Klasyfikacja</w:t>
+      </w:r>
+    </w:p>
+    <w:p>
+      <w:pPr>
+        <w:pStyle w:val="Normalny115"/>
+        <w:ind w:left="0" w:right="0" w:hanging="0"/>
+        <w:rPr/>
+      </w:pPr>
+      <w:r>
+        <w:rPr/>
+        <w:tab/>
+        <w:t>Ten rozdział przeznaczony jest klasyfikacji sygnałów odebranych ze stacji diagnostycznej na komputerze diagnosty. Parametry, które zostaną poddane głębszej analizie:</w:t>
+      </w:r>
+    </w:p>
+    <w:p>
+      <w:pPr>
+        <w:pStyle w:val="Normalny115"/>
         <w:numPr>
           <w:ilvl w:val="0"/>
-          <w:numId w:val="4"/>
+          <w:numId w:val="7"/>
         </w:numPr>
-        <w:tabs>
-          <w:tab w:val="clear" w:pos="284"/>
-          <w:tab w:val="left" w:pos="0" w:leader="none"/>
-        </w:tabs>
-        <w:spacing w:before="0" w:after="0"/>
-        <w:ind w:left="480" w:right="0" w:hanging="283"/>
-        <w:rPr>
-          <w:lang w:val="pl-PL"/>
-        </w:rPr>
-      </w:pPr>
-      <w:r>
-        <w:rPr>
-          <w:lang w:val="pl-PL"/>
-        </w:rPr>
-        <w:t> </w:t>
-      </w:r>
-      <w:r>
-        <w:rPr>
-          <w:lang w:val="pl-PL"/>
-        </w:rPr>
-        <w:t xml:space="preserve">Python 3.9  - język programowanie, który został wykorzystany do implementacji aplikacji dla komputera diagnosty, została użyta wersja 3.9 ponieważ jest to ostatnia wersja kompatybilna </w:t>
+        <w:ind w:left="720" w:right="0" w:hanging="360"/>
+        <w:rPr>
+          <w:lang w:val="pl-PL"/>
+        </w:rPr>
+      </w:pPr>
+      <w:r>
+        <w:rPr>
+          <w:lang w:val="pl-PL"/>
+        </w:rPr>
+        <w:t xml:space="preserve">EMG – </w:t>
+      </w:r>
+      <w:r>
+        <w:rPr>
+          <w:lang w:val="pl-PL"/>
+        </w:rPr>
+        <w:t xml:space="preserve">jest to badanie mierzące odpowiedź mięśni lub elektrycznej aktywności w odpowiedzi na stymulację nerwów mięśnia. Test wykorzystywany jest w diagnostyce zaburzeń nero-mięśniowych. </w:t>
+      </w:r>
+      <w:r>
+        <w:rPr>
+          <w:lang w:val="pl-PL"/>
+        </w:rPr>
+        <w:t xml:space="preserve">Badanie </w:t>
         <w:br/>
-        <w:t>z frameworkiem Kivy. Język ten charakteryzuje się czytelną dokumentacją,  dużym zasobem bibliotek, które znacznie ułatwią proces wytwarzania oprogramowania. ​</w:t>
-      </w:r>
-    </w:p>
-    <w:p>
-      <w:pPr>
-        <w:pStyle w:val="Tretekstu"/>
+        <w:t>przebiega z wykorzystaniem elektrod przyklejonych do skóry.</w:t>
+      </w:r>
+    </w:p>
+    <w:p>
+      <w:pPr>
+        <w:pStyle w:val="Normalny115"/>
         <w:numPr>
           <w:ilvl w:val="0"/>
-          <w:numId w:val="4"/>
+          <w:numId w:val="7"/>
         </w:numPr>
-        <w:tabs>
-          <w:tab w:val="clear" w:pos="284"/>
-          <w:tab w:val="left" w:pos="0" w:leader="none"/>
-        </w:tabs>
-        <w:spacing w:before="0" w:after="0"/>
-        <w:ind w:left="480" w:right="0" w:hanging="283"/>
-        <w:rPr/>
-      </w:pPr>
-      <w:r>
-        <w:rPr>
-          <w:lang w:val="pl-PL"/>
-        </w:rPr>
-        <w:t> </w:t>
-      </w:r>
-      <w:r>
-        <w:rPr>
-          <w:lang w:val="pl-PL"/>
-        </w:rPr>
-        <w:t xml:space="preserve">Kivy 2.0.0 – framework wykorzystywany do tworzenia GUI </w:t>
+        <w:ind w:left="720" w:right="0" w:hanging="360"/>
+        <w:rPr>
+          <w:lang w:val="pl-PL"/>
+        </w:rPr>
+      </w:pPr>
+      <w:r>
+        <w:rPr>
+          <w:lang w:val="pl-PL"/>
+        </w:rPr>
+        <w:t xml:space="preserve">Impedancja </w:t>
+      </w:r>
+      <w:r>
+        <w:rPr>
+          <w:lang w:val="pl-PL"/>
+        </w:rPr>
+        <w:t>skóry</w:t>
+      </w:r>
+      <w:r>
+        <w:rPr>
+          <w:lang w:val="pl-PL"/>
+        </w:rPr>
+        <w:t xml:space="preserve">– </w:t>
+      </w:r>
+      <w:r>
+        <w:rPr>
+          <w:lang w:val="pl-PL"/>
+        </w:rPr>
+        <w:t xml:space="preserve">badanie opierające się na rodzaju oporności </w:t>
         <w:br/>
-        <w:t xml:space="preserve">aplikacji dla języka Python. Niniejsza technologia używana jest </w:t>
-        <w:br/>
-        <w:t xml:space="preserve">zarówno dla aplikacji mobilnych  i jak desktopowych. </w:t>
-        <w:br/>
-        <w:t xml:space="preserve">Charakteryzuje się wygodą implementacji widoku, gdzie każdy </w:t>
-        <w:br/>
-        <w:t>oddzielny screen opisany w oddzielnym pliku z rozszerzeniem ‘.kv’.</w:t>
-        <w:br/>
-        <w:t>Niniejsza technologia wyróżnia się osobną metodą oprogramowania(posiada własny język) a także wysoka wydajnością użytkowania.​</w:t>
-      </w:r>
-    </w:p>
-    <w:p>
-      <w:pPr>
-        <w:pStyle w:val="Tretekstu"/>
+        <w:t xml:space="preserve">elektrycznej tkanek człowieka (kompartmencie wodnym i tłuszczowym ). przez które przepływa prąd o niskim natężeniu. </w:t>
+      </w:r>
+      <w:r>
+        <w:rPr>
+          <w:lang w:val="pl-PL"/>
+        </w:rPr>
+        <w:t>Badanie to pozwala na oszacowanie zawartości wody w organizmie a także szczegółowe  określenie poszczególnych składowych masy ciała.</w:t>
+      </w:r>
+    </w:p>
+    <w:p>
+      <w:pPr>
+        <w:pStyle w:val="Normalny115"/>
         <w:numPr>
           <w:ilvl w:val="0"/>
-          <w:numId w:val="4"/>
+          <w:numId w:val="7"/>
         </w:numPr>
-        <w:tabs>
-          <w:tab w:val="clear" w:pos="284"/>
-          <w:tab w:val="left" w:pos="0" w:leader="none"/>
-        </w:tabs>
-        <w:spacing w:before="0" w:after="0"/>
-        <w:ind w:left="480" w:right="0" w:hanging="283"/>
-        <w:rPr>
-          <w:lang w:val="pl-PL"/>
-        </w:rPr>
-      </w:pPr>
-      <w:r>
-        <w:rPr>
-          <w:lang w:val="pl-PL"/>
-        </w:rPr>
-        <w:t> </w:t>
-      </w:r>
-      <w:r>
-        <w:rPr>
-          <w:lang w:val="pl-PL"/>
-        </w:rPr>
-        <w:t xml:space="preserve">matlibplot - biblioteka wykorzystywana przez język Python, </w:t>
+        <w:ind w:left="720" w:right="0" w:hanging="360"/>
+        <w:rPr>
+          <w:lang w:val="pl-PL"/>
+        </w:rPr>
+      </w:pPr>
+      <w:r>
+        <w:rPr>
+          <w:lang w:val="pl-PL"/>
+        </w:rPr>
+        <w:t xml:space="preserve">sztywność mięśni – </w:t>
+      </w:r>
+      <w:r>
+        <w:rPr>
+          <w:lang w:val="pl-PL"/>
+        </w:rPr>
+        <w:t xml:space="preserve">jest to badanie zakłóceń komunikacji pomiędzy </w:t>
         <w:br/>
-        <w:t xml:space="preserve">powyższa technologia wzorowana jest na narzędziu Matlab. Służy do wizualizacji wykresów statycznych jak i dynamicznych w formie </w:t>
-        <w:br/>
-        <w:t xml:space="preserve">2D i 3D. Jednym z najważniejszych aspektów jaki zadecydował </w:t>
-        <w:br/>
-        <w:t xml:space="preserve">wybór tej biblioteki jest jej wykorzystanie w postaci dynamicznej wizualizacji tak aby był aktualizowany o odpowiedniej </w:t>
-        <w:br/>
-        <w:t>częstotliwości a także wystarczająco czytelny dla użytkownika.</w:t>
-        <w:br/>
-        <w:t xml:space="preserve">Narzędzie to posiada czytelną dokumentacje, duże wsparcie </w:t>
-        <w:br/>
-        <w:t>społeczności, a także bogaty zasób funkcjonalności, które znacznie ułatwiają implementację wizualizacji danych.</w:t>
-      </w:r>
-    </w:p>
-    <w:p>
-      <w:pPr>
-        <w:pStyle w:val="Tretekstu"/>
+        <w:t xml:space="preserve">systemem nerwowym a mięśniem. Z wykorzystaniem powyższego testu możemy określić stopień uszkodzeń poszczególnego mięśnia. </w:t>
+      </w:r>
+    </w:p>
+    <w:p>
+      <w:pPr>
+        <w:pStyle w:val="Normalny115"/>
         <w:numPr>
           <w:ilvl w:val="0"/>
-          <w:numId w:val="4"/>
+          <w:numId w:val="7"/>
         </w:numPr>
-        <w:tabs>
-          <w:tab w:val="clear" w:pos="284"/>
-          <w:tab w:val="left" w:pos="0" w:leader="none"/>
-        </w:tabs>
-        <w:spacing w:before="0" w:after="0"/>
-        <w:ind w:left="480" w:right="0" w:hanging="283"/>
-        <w:rPr/>
-      </w:pPr>
-      <w:r>
-        <w:rPr>
-          <w:lang w:val="pl-PL"/>
-        </w:rPr>
-        <w:t> </w:t>
-      </w:r>
-      <w:r>
-        <w:rPr>
-          <w:lang w:val="pl-PL"/>
-        </w:rPr>
-        <w:t xml:space="preserve">gRPC 1.44.0– biblioteka wykorzystywana do komunikacji </w:t>
+        <w:ind w:left="720" w:right="0" w:hanging="360"/>
+        <w:rPr>
+          <w:lang w:val="pl-PL"/>
+        </w:rPr>
+      </w:pPr>
+      <w:r>
+        <w:rPr>
+          <w:lang w:val="pl-PL"/>
+        </w:rPr>
+        <w:t xml:space="preserve">przepływ krwi – </w:t>
+      </w:r>
+      <w:r>
+        <w:rPr>
+          <w:lang w:val="pl-PL"/>
+        </w:rPr>
+        <w:t xml:space="preserve">badanie wykorzystujące fotopletyzmograf za </w:t>
         <w:br/>
-        <w:t>pomiędzy SD a KD niniejsza technologia wykorzystuje protokół http z formatem JSON. Charakteryzuje się wysoką prędkością</w:t>
-        <w:br/>
-        <w:t>przepustowości danych, zapewnia stabilność łącza a także można to wykorzystywać  na obrębie całej sieci LAN.​</w:t>
-      </w:r>
-    </w:p>
-    <w:p>
-      <w:pPr>
-        <w:pStyle w:val="Tretekstu"/>
+        <w:t xml:space="preserve">pomocą którego jesteśmy wstanie oszacować zaburzenia przepływu krwi w badanej części ciała. Dzięki </w:t>
+      </w:r>
+      <w:r>
+        <w:rPr>
+          <w:lang w:val="pl-PL"/>
+        </w:rPr>
+        <w:t>powyższemu możliwe jest wykrycie dysfunkcji pracy serca.</w:t>
+      </w:r>
+    </w:p>
+    <w:p>
+      <w:pPr>
+        <w:pStyle w:val="Normalny115"/>
         <w:numPr>
           <w:ilvl w:val="0"/>
-          <w:numId w:val="4"/>
+          <w:numId w:val="7"/>
         </w:numPr>
-        <w:tabs>
-          <w:tab w:val="clear" w:pos="284"/>
-          <w:tab w:val="left" w:pos="0" w:leader="none"/>
-        </w:tabs>
-        <w:spacing w:before="0" w:after="0"/>
-        <w:ind w:left="480" w:right="0" w:hanging="283"/>
-        <w:rPr/>
-      </w:pPr>
-      <w:r>
-        <w:rPr>
-          <w:lang w:val="pl-PL"/>
-        </w:rPr>
-        <w:t> </w:t>
-      </w:r>
-      <w:r>
-        <w:rPr>
-          <w:lang w:val="pl-PL"/>
-        </w:rPr>
-        <w:t xml:space="preserve">Protobuf – biblioteka od Google pozwalająca na tworzenie wspólnego dla języków oprogramowania sposobu serializacji danych strukturalnych. </w:t>
-      </w:r>
-      <w:r>
-        <w:rPr>
-          <w:rFonts w:eastAsia="Times New Roman" w:cs="Times New Roman"/>
-          <w:color w:val="auto"/>
-          <w:kern w:val="0"/>
-          <w:sz w:val="24"/>
-          <w:szCs w:val="24"/>
-          <w:lang w:val="pl-PL" w:eastAsia="pl-PL" w:bidi="ar-SA"/>
-        </w:rPr>
-        <w:t>Następnie dla konkretnego rozwiązania tworzy się interfejsy</w:t>
-      </w:r>
-      <w:r>
-        <w:rPr>
-          <w:lang w:val="pl-PL"/>
-        </w:rPr>
+        <w:ind w:left="720" w:right="0" w:hanging="360"/>
+        <w:rPr>
+          <w:lang w:val="pl-PL"/>
+        </w:rPr>
+      </w:pPr>
+      <w:r>
+        <w:rPr>
+          <w:lang w:val="pl-PL"/>
+        </w:rPr>
+        <w:t xml:space="preserve">Tętno – </w:t>
+      </w:r>
+      <w:r>
+        <w:rPr>
+          <w:lang w:val="pl-PL"/>
+        </w:rPr>
+        <w:t xml:space="preserve"> </w:t>
+      </w:r>
+      <w:r>
+        <w:rPr>
+          <w:lang w:val="pl-PL"/>
+        </w:rPr>
+        <w:t xml:space="preserve">badanie wykorzystujące fotopletyzmograf , </w:t>
+      </w:r>
+      <w:r>
+        <w:rPr>
+          <w:lang w:val="pl-PL"/>
+        </w:rPr>
+        <w:t xml:space="preserve">które </w:t>
         <w:br/>
-        <w:t xml:space="preserve">opisujące struktury </w:t>
-      </w:r>
-      <w:r>
-        <w:rPr>
-          <w:rFonts w:eastAsia="Times New Roman" w:cs="Times New Roman"/>
-          <w:color w:val="auto"/>
-          <w:kern w:val="0"/>
-          <w:sz w:val="24"/>
-          <w:szCs w:val="24"/>
-          <w:lang w:val="pl-PL" w:eastAsia="pl-PL" w:bidi="ar-SA"/>
-        </w:rPr>
-        <w:t>zbieranych informacji</w:t>
-      </w:r>
-      <w:r>
-        <w:rPr>
-          <w:lang w:val="pl-PL"/>
-        </w:rPr>
-        <w:t xml:space="preserve">. Używanie niniejszej technologi pomaga na skonkretyzowaniu formy </w:t>
-      </w:r>
-      <w:r>
-        <w:rPr>
-          <w:rFonts w:eastAsia="Times New Roman" w:cs="Times New Roman"/>
-          <w:color w:val="auto"/>
-          <w:kern w:val="0"/>
-          <w:sz w:val="24"/>
-          <w:szCs w:val="24"/>
-          <w:lang w:val="pl-PL" w:eastAsia="pl-PL" w:bidi="ar-SA"/>
-        </w:rPr>
-        <w:t>danych</w:t>
-      </w:r>
-      <w:r>
-        <w:rPr>
-          <w:lang w:val="pl-PL"/>
-        </w:rPr>
-        <w:t xml:space="preserve"> na całym urządzeniu pomiarowym. ​Framework także posiada duże wsparcie społeczności i czytelną dokumentacje. </w:t>
-      </w:r>
-    </w:p>
-    <w:p>
-      <w:pPr>
-        <w:pStyle w:val="Tretekstu"/>
+        <w:t>odpowiedzialne jest za pomiar ilości uderzeń serca w określonej jednostce czasu (  liczba uderzń na minutę ). Za pomocą powyższego możliwe jest określenie intensywności wysiłku fizycznego dla wykorzystywanje jednostki.</w:t>
+      </w:r>
+    </w:p>
+    <w:p>
+      <w:pPr>
+        <w:pStyle w:val="Podrozdzia"/>
+        <w:ind w:left="0" w:right="0" w:hanging="0"/>
+        <w:rPr>
+          <w:lang w:val="pl-PL"/>
+        </w:rPr>
+      </w:pPr>
+      <w:r>
+        <w:rPr>
+          <w:lang w:val="pl-PL"/>
+        </w:rPr>
+        <w:t>4</w:t>
+      </w:r>
+      <w:r>
+        <w:rPr>
+          <w:lang w:val="pl-PL"/>
+        </w:rPr>
+        <w:t>.</w:t>
+      </w:r>
+      <w:r>
+        <w:rPr>
+          <w:lang w:val="pl-PL"/>
+        </w:rPr>
+        <w:t>1</w:t>
+      </w:r>
+      <w:r>
+        <w:rPr>
+          <w:lang w:val="pl-PL"/>
+        </w:rPr>
+        <w:t xml:space="preserve"> </w:t>
+      </w:r>
+      <w:r>
+        <w:rPr>
+          <w:lang w:val="pl-PL"/>
+        </w:rPr>
+        <w:t>Przebieg badania</w:t>
+      </w:r>
+    </w:p>
+    <w:p>
+      <w:pPr>
+        <w:pStyle w:val="Normalny115"/>
+        <w:ind w:left="0" w:right="0" w:hanging="0"/>
+        <w:rPr/>
+      </w:pPr>
+      <w:r>
+        <w:rPr/>
+        <w:t>Badnie, któe zostanie przeprowadzone na potrzeby niniejszego projektu ma na celu zebrania powyżej opisanych sygnałów. Plan przebiegu eksperymentu:</w:t>
+      </w:r>
+    </w:p>
+    <w:p>
+      <w:pPr>
+        <w:pStyle w:val="Normalny115"/>
         <w:numPr>
           <w:ilvl w:val="0"/>
-          <w:numId w:val="4"/>
+          <w:numId w:val="8"/>
         </w:numPr>
-        <w:tabs>
-          <w:tab w:val="clear" w:pos="284"/>
-          <w:tab w:val="left" w:pos="0" w:leader="none"/>
-        </w:tabs>
-        <w:spacing w:before="0" w:after="0"/>
-        <w:ind w:left="480" w:right="0" w:hanging="283"/>
-        <w:rPr/>
-      </w:pPr>
-      <w:r>
-        <w:rPr>
-          <w:lang w:val="pl-PL"/>
-        </w:rPr>
-        <w:t xml:space="preserve"> </w:t>
-      </w:r>
-      <w:r>
-        <w:rPr>
-          <w:lang w:val="pl-PL"/>
-        </w:rPr>
-        <w:t xml:space="preserve">SQLite – narzędzie to jest dające możliwość wielkoformatowego </w:t>
-        <w:br/>
-        <w:t xml:space="preserve">wykorzystania, które zapewnia proste i wygodne tworzenie struktury bazodanowej. Także powyższy framework charakteryzuje się wysoka niezawodnością , szybkością oraz funkcjonalnością pasującą do </w:t>
-      </w:r>
-      <w:r>
-        <w:rPr>
-          <w:rFonts w:eastAsia="Times New Roman" w:cs="Times New Roman"/>
-          <w:color w:val="auto"/>
-          <w:kern w:val="0"/>
-          <w:sz w:val="24"/>
-          <w:szCs w:val="24"/>
-          <w:lang w:val="pl-PL" w:eastAsia="pl-PL" w:bidi="ar-SA"/>
-        </w:rPr>
-        <w:t>tworzonego systemu</w:t>
-      </w:r>
-      <w:r>
-        <w:rPr>
-          <w:lang w:val="pl-PL"/>
-        </w:rPr>
-        <w:t xml:space="preserve">. </w:t>
-      </w:r>
-    </w:p>
-    <w:p>
-      <w:pPr>
-        <w:pStyle w:val="Tretekstu"/>
-        <w:spacing w:before="0" w:after="0"/>
-        <w:ind w:left="480" w:right="0" w:hanging="0"/>
-        <w:rPr>
-          <w:lang w:val="pl-PL"/>
-        </w:rPr>
-      </w:pPr>
-      <w:r>
-        <w:rPr>
-          <w:lang w:val="pl-PL"/>
-        </w:rPr>
-      </w:r>
-    </w:p>
-    <w:p>
-      <w:pPr>
-        <w:pStyle w:val="Tretekstu"/>
-        <w:spacing w:before="0" w:after="0"/>
-        <w:ind w:left="0" w:right="0" w:hanging="0"/>
-        <w:rPr>
-          <w:lang w:val="pl-PL"/>
-        </w:rPr>
-      </w:pPr>
-      <w:r>
-        <w:rPr>
-          <w:lang w:val="pl-PL"/>
-        </w:rPr>
-      </w:r>
-    </w:p>
-    <w:p>
-      <w:pPr>
-        <w:pStyle w:val="Normalny115"/>
-        <w:rPr>
-          <w:lang w:val="pl-PL"/>
-        </w:rPr>
-      </w:pPr>
-      <w:r>
-        <w:rPr>
-          <w:lang w:val="pl-PL"/>
-        </w:rPr>
-      </w:r>
-    </w:p>
-    <w:p>
-      <w:pPr>
-        <w:pStyle w:val="Tretekstu"/>
-        <w:spacing w:before="0" w:after="0"/>
-        <w:ind w:left="255" w:right="0" w:hanging="0"/>
-        <w:rPr>
-          <w:lang w:val="pl-PL"/>
-        </w:rPr>
-      </w:pPr>
-      <w:r>
-        <w:rPr>
-          <w:lang w:val="pl-PL"/>
-        </w:rPr>
-        <w:t>Stacja Diagnosty:​</w:t>
-      </w:r>
-    </w:p>
-    <w:p>
-      <w:pPr>
-        <w:pStyle w:val="Tretekstu"/>
+        <w:rPr/>
+      </w:pPr>
+      <w:r>
+        <w:rPr/>
+        <w:t>Zebranie 20 osób w przedziale wiekowym 19-25 lat, z różnym zaawansowaniem sprawnościowym.</w:t>
+      </w:r>
+    </w:p>
+    <w:p>
+      <w:pPr>
+        <w:pStyle w:val="Normalny115"/>
         <w:numPr>
           <w:ilvl w:val="0"/>
-          <w:numId w:val="5"/>
+          <w:numId w:val="8"/>
         </w:numPr>
-        <w:tabs>
-          <w:tab w:val="clear" w:pos="284"/>
-          <w:tab w:val="left" w:pos="0" w:leader="none"/>
-        </w:tabs>
-        <w:spacing w:before="0" w:after="0"/>
-        <w:ind w:left="480" w:right="0" w:hanging="283"/>
-        <w:rPr>
-          <w:lang w:val="pl-PL"/>
-        </w:rPr>
-      </w:pPr>
-      <w:r>
-        <w:rPr>
-          <w:lang w:val="pl-PL"/>
-        </w:rPr>
-        <w:t xml:space="preserve">Python 3.9  - </w:t>
-      </w:r>
-      <w:r>
-        <w:rPr>
-          <w:lang w:val="pl-PL"/>
-        </w:rPr>
-        <w:fldChar w:fldCharType="begin"/>
-      </w:r>
-      <w:r>
-        <w:rPr>
-          <w:lang w:val="pl-PL"/>
-        </w:rPr>
-        <w:instrText> PAGE </w:instrText>
-      </w:r>
-      <w:r>
-        <w:rPr>
-          <w:lang w:val="pl-PL"/>
-        </w:rPr>
-        <w:fldChar w:fldCharType="separate"/>
-      </w:r>
-      <w:r>
-        <w:rPr>
-          <w:lang w:val="pl-PL"/>
-        </w:rPr>
-        <w:t>5</w:t>
-      </w:r>
-      <w:r>
-        <w:rPr>
-          <w:lang w:val="pl-PL"/>
-        </w:rPr>
-        <w:fldChar w:fldCharType="end"/>
-      </w:r>
-      <w:r>
-        <w:rPr>
-          <w:lang w:val="pl-PL"/>
-        </w:rPr>
-        <w:fldChar w:fldCharType="begin"/>
-      </w:r>
-      <w:r>
-        <w:rPr>
-          <w:lang w:val="pl-PL"/>
-        </w:rPr>
-        <w:instrText> PAGE </w:instrText>
-      </w:r>
-      <w:r>
-        <w:rPr>
-          <w:lang w:val="pl-PL"/>
-        </w:rPr>
-        <w:fldChar w:fldCharType="separate"/>
-      </w:r>
-      <w:r>
-        <w:rPr>
-          <w:lang w:val="pl-PL"/>
-        </w:rPr>
-        <w:t>5</w:t>
-      </w:r>
-      <w:r>
-        <w:rPr>
-          <w:lang w:val="pl-PL"/>
-        </w:rPr>
-        <w:fldChar w:fldCharType="end"/>
-      </w:r>
-      <w:r>
-        <w:rPr>
-          <w:lang w:val="pl-PL"/>
-        </w:rPr>
-        <w:t>​</w:t>
-      </w:r>
-    </w:p>
-    <w:p>
-      <w:pPr>
-        <w:pStyle w:val="Tretekstu"/>
+        <w:rPr/>
+      </w:pPr>
+      <w:r>
+        <w:rPr/>
+        <w:t>Przyłączenie czujników do dolnej partii pleców każdej z osób</w:t>
+      </w:r>
+    </w:p>
+    <w:p>
+      <w:pPr>
+        <w:pStyle w:val="Normalny115"/>
         <w:numPr>
           <w:ilvl w:val="0"/>
-          <w:numId w:val="5"/>
+          <w:numId w:val="8"/>
         </w:numPr>
-        <w:tabs>
-          <w:tab w:val="clear" w:pos="284"/>
-          <w:tab w:val="left" w:pos="0" w:leader="none"/>
-        </w:tabs>
-        <w:spacing w:before="0" w:after="0"/>
-        <w:ind w:left="480" w:right="0" w:hanging="283"/>
-        <w:rPr>
-          <w:lang w:val="pl-PL"/>
-        </w:rPr>
-      </w:pPr>
-      <w:r>
-        <w:rPr>
-          <w:lang w:val="pl-PL"/>
-        </w:rPr>
-        <w:t> </w:t>
-      </w:r>
-      <w:r>
-        <w:rPr>
-          <w:lang w:val="pl-PL"/>
-        </w:rPr>
-        <w:t>gRPC ​</w:t>
-      </w:r>
-    </w:p>
-    <w:p>
-      <w:pPr>
-        <w:pStyle w:val="Tretekstu"/>
+        <w:rPr/>
+      </w:pPr>
+      <w:r>
+        <w:rPr/>
+        <w:t>Przeprowadzenie pierwszej próby wysiłkowej: chód.</w:t>
+      </w:r>
+    </w:p>
+    <w:p>
+      <w:pPr>
+        <w:pStyle w:val="Normalny115"/>
         <w:numPr>
           <w:ilvl w:val="0"/>
-          <w:numId w:val="5"/>
+          <w:numId w:val="8"/>
         </w:numPr>
-        <w:tabs>
-          <w:tab w:val="clear" w:pos="284"/>
-          <w:tab w:val="left" w:pos="0" w:leader="none"/>
-        </w:tabs>
-        <w:spacing w:before="0" w:after="0"/>
-        <w:ind w:left="480" w:right="0" w:hanging="283"/>
-        <w:rPr>
-          <w:lang w:val="pl-PL"/>
-        </w:rPr>
-      </w:pPr>
-      <w:r>
-        <w:rPr>
-          <w:lang w:val="pl-PL"/>
-        </w:rPr>
-        <w:t> </w:t>
-      </w:r>
-      <w:r>
-        <w:rPr>
-          <w:lang w:val="pl-PL"/>
-        </w:rPr>
-        <w:t>Protobuf</w:t>
-      </w:r>
-    </w:p>
-    <w:p>
-      <w:pPr>
-        <w:pStyle w:val="Tretekstu"/>
-        <w:spacing w:before="0" w:after="0"/>
-        <w:ind w:left="0" w:right="0" w:hanging="0"/>
-        <w:rPr>
-          <w:lang w:val="pl-PL"/>
-        </w:rPr>
-      </w:pPr>
-      <w:r>
-        <w:rPr>
-          <w:lang w:val="pl-PL"/>
-        </w:rPr>
-        <w:t>​</w:t>
-      </w:r>
-    </w:p>
-    <w:p>
-      <w:pPr>
-        <w:pStyle w:val="Tretekstu"/>
-        <w:spacing w:before="0" w:after="0"/>
-        <w:ind w:left="0" w:right="0" w:hanging="0"/>
-        <w:rPr/>
-      </w:pPr>
-      <w:r>
-        <w:rPr/>
-      </w:r>
-    </w:p>
-    <w:p>
-      <w:pPr>
-        <w:pStyle w:val="Tretekstu"/>
-        <w:spacing w:before="0" w:after="0"/>
-        <w:ind w:left="0" w:right="0" w:hanging="0"/>
-        <w:rPr/>
-      </w:pPr>
-      <w:r>
-        <w:rPr/>
-      </w:r>
-    </w:p>
-    <w:p>
-      <w:pPr>
-        <w:pStyle w:val="Tretekstu"/>
-        <w:spacing w:before="0" w:after="0"/>
-        <w:ind w:left="0" w:right="0" w:hanging="0"/>
-        <w:rPr>
-          <w:lang w:val="pl-PL"/>
-        </w:rPr>
-      </w:pPr>
-      <w:r>
-        <w:rPr>
-          <w:lang w:val="pl-PL"/>
-        </w:rPr>
-        <w:t>Moduł Akwizycji Danych​</w:t>
-      </w:r>
-    </w:p>
-    <w:p>
-      <w:pPr>
-        <w:pStyle w:val="Tretekstu"/>
+        <w:rPr/>
+      </w:pPr>
+      <w:r>
+        <w:rPr/>
+        <w:t>Odczekanie około 30 min na odpoczynek</w:t>
+      </w:r>
+    </w:p>
+    <w:p>
+      <w:pPr>
+        <w:pStyle w:val="Normalny115"/>
         <w:numPr>
           <w:ilvl w:val="0"/>
-          <w:numId w:val="6"/>
+          <w:numId w:val="8"/>
         </w:numPr>
-        <w:tabs>
-          <w:tab w:val="clear" w:pos="284"/>
-          <w:tab w:val="left" w:pos="0" w:leader="none"/>
-        </w:tabs>
-        <w:spacing w:before="0" w:after="0"/>
-        <w:ind w:left="480" w:right="0" w:hanging="283"/>
-        <w:rPr>
-          <w:lang w:val="pl-PL"/>
-        </w:rPr>
-      </w:pPr>
-      <w:r>
-        <w:rPr>
-          <w:lang w:val="pl-PL"/>
-        </w:rPr>
-        <w:t>C++​</w:t>
-      </w:r>
-    </w:p>
-    <w:p>
-      <w:pPr>
-        <w:pStyle w:val="Tretekstu"/>
+        <w:rPr/>
+      </w:pPr>
+      <w:r>
+        <w:rPr/>
+        <w:t>Przeprowadzenie drugiej próby wysiłkowej: trucht</w:t>
+      </w:r>
+    </w:p>
+    <w:p>
+      <w:pPr>
+        <w:pStyle w:val="Normalny115"/>
         <w:numPr>
           <w:ilvl w:val="0"/>
-          <w:numId w:val="6"/>
+          <w:numId w:val="8"/>
         </w:numPr>
-        <w:tabs>
-          <w:tab w:val="clear" w:pos="284"/>
-          <w:tab w:val="left" w:pos="0" w:leader="none"/>
-        </w:tabs>
-        <w:spacing w:before="0" w:after="0"/>
-        <w:ind w:left="480" w:right="0" w:hanging="283"/>
-        <w:rPr>
-          <w:lang w:val="pl-PL"/>
-        </w:rPr>
-      </w:pPr>
-      <w:r>
-        <w:rPr>
-          <w:lang w:val="pl-PL"/>
-        </w:rPr>
-        <w:t>Spirit​</w:t>
-      </w:r>
-    </w:p>
-    <w:p>
-      <w:pPr>
-        <w:pStyle w:val="Tretekstu"/>
+        <w:rPr/>
+      </w:pPr>
+      <w:r>
+        <w:rPr/>
+        <w:t>Odczekanie około 30 min na odpoczynek</w:t>
+      </w:r>
+    </w:p>
+    <w:p>
+      <w:pPr>
+        <w:pStyle w:val="Normalny115"/>
         <w:numPr>
           <w:ilvl w:val="0"/>
-          <w:numId w:val="6"/>
+          <w:numId w:val="8"/>
         </w:numPr>
-        <w:tabs>
-          <w:tab w:val="clear" w:pos="284"/>
-          <w:tab w:val="left" w:pos="0" w:leader="none"/>
-        </w:tabs>
-        <w:spacing w:before="0" w:after="0"/>
-        <w:ind w:left="480" w:right="0" w:hanging="283"/>
-        <w:rPr>
-          <w:lang w:val="pl-PL"/>
-        </w:rPr>
-      </w:pPr>
-      <w:r>
-        <w:rPr>
-          <w:lang w:val="pl-PL"/>
-        </w:rPr>
-        <w:t>CubeIDE</w:t>
-      </w:r>
-    </w:p>
-    <w:p>
-      <w:pPr>
-        <w:pStyle w:val="Tretekstu"/>
+        <w:rPr/>
+      </w:pPr>
+      <w:r>
+        <w:rPr/>
+        <w:t>Przeprowadzonej ostatniej próby wisiłkowej: intensywny bieg</w:t>
+      </w:r>
+    </w:p>
+    <w:p>
+      <w:pPr>
+        <w:pStyle w:val="Normalny115"/>
         <w:numPr>
           <w:ilvl w:val="0"/>
-          <w:numId w:val="6"/>
+          <w:numId w:val="8"/>
         </w:numPr>
-        <w:tabs>
-          <w:tab w:val="clear" w:pos="284"/>
-          <w:tab w:val="left" w:pos="0" w:leader="none"/>
-        </w:tabs>
-        <w:spacing w:before="0" w:after="0"/>
-        <w:ind w:left="480" w:right="0" w:hanging="283"/>
-        <w:rPr>
-          <w:lang w:val="pl-PL"/>
-        </w:rPr>
-      </w:pPr>
-      <w:r>
-        <w:rPr>
-          <w:lang w:val="pl-PL"/>
-        </w:rPr>
-        <w:t>MAX30301</w:t>
-      </w:r>
-    </w:p>
-    <w:p>
-      <w:pPr>
-        <w:pStyle w:val="Tretekstu"/>
+        <w:rPr/>
+      </w:pPr>
+      <w:r>
+        <w:rPr/>
+        <w:t>Zebranie wszytskich danych uzyskanych podczas eksperymentu w postaci tabeli danych</w:t>
+      </w:r>
+    </w:p>
+    <w:p>
+      <w:pPr>
+        <w:pStyle w:val="Normalny115"/>
         <w:numPr>
           <w:ilvl w:val="0"/>
-          <w:numId w:val="6"/>
+          <w:numId w:val="0"/>
         </w:numPr>
-        <w:tabs>
-          <w:tab w:val="clear" w:pos="284"/>
-          <w:tab w:val="left" w:pos="0" w:leader="none"/>
-        </w:tabs>
-        <w:spacing w:before="0" w:after="0"/>
-        <w:ind w:left="480" w:right="0" w:hanging="283"/>
-        <w:rPr>
-          <w:lang w:val="pl-PL"/>
-        </w:rPr>
-      </w:pPr>
-      <w:r>
-        <w:rPr>
-          <w:lang w:val="pl-PL"/>
-        </w:rPr>
-        <w:t>Moduł Fotopletyzmografu</w:t>
-      </w:r>
-    </w:p>
-    <w:p>
-      <w:pPr>
-        <w:pStyle w:val="Normalny115"/>
-        <w:rPr>
-          <w:lang w:val="pl-PL"/>
-        </w:rPr>
-      </w:pPr>
-      <w:r>
-        <w:rPr>
-          <w:lang w:val="pl-PL"/>
-        </w:rPr>
-      </w:r>
-    </w:p>
-    <w:p>
-      <w:pPr>
-        <w:pStyle w:val="Normalny115"/>
-        <w:ind w:left="0" w:right="0" w:hanging="0"/>
-        <w:rPr/>
-      </w:pPr>
-      <w:r>
-        <w:rPr/>
+        <w:ind w:left="720" w:right="0" w:hanging="0"/>
+        <w:rPr/>
+      </w:pPr>
+      <w:r>
+        <w:rPr/>
+        <w:t>Cały przebieg a także część diagnostyczna otrzymanych danych z badania przibiega pod nadzorem osób odpowiednio wykfalikowanych z zakresu organizmu człowieka a także jego wydolności. Z ich pomocą zostaną wytoczone wartości progowe świadczące o zaburzeniach pracy badanych elementów ciała człowieka.</w:t>
+      </w:r>
+    </w:p>
+    <w:p>
+      <w:pPr>
+        <w:pStyle w:val="Normalny115"/>
+        <w:ind w:left="0" w:right="0" w:hanging="0"/>
+        <w:rPr/>
+      </w:pPr>
+      <w:r>
+        <w:rPr/>
+      </w:r>
+    </w:p>
+    <w:p>
+      <w:pPr>
+        <w:pStyle w:val="Normalny115"/>
+        <w:ind w:left="0" w:right="0" w:hanging="0"/>
+        <w:rPr/>
+      </w:pPr>
+      <w:r>
+        <w:rPr/>
+      </w:r>
+    </w:p>
+    <w:p>
+      <w:pPr>
+        <w:pStyle w:val="Normalny115"/>
+        <w:ind w:left="0" w:right="0" w:hanging="0"/>
+        <w:rPr/>
+      </w:pPr>
+      <w:r>
+        <w:rPr/>
+      </w:r>
+    </w:p>
+    <w:p>
+      <w:pPr>
+        <w:pStyle w:val="Normalny115"/>
+        <w:ind w:left="0" w:right="0" w:hanging="0"/>
+        <w:rPr/>
+      </w:pPr>
+      <w:r>
+        <w:rPr/>
+      </w:r>
+    </w:p>
+    <w:p>
+      <w:pPr>
+        <w:pStyle w:val="Normalny115"/>
+        <w:ind w:left="0" w:right="0" w:hanging="0"/>
+        <w:rPr/>
+      </w:pPr>
+      <w:r>
+        <w:rPr/>
+      </w:r>
+    </w:p>
+    <w:p>
+      <w:pPr>
+        <w:pStyle w:val="Normalny115"/>
+        <w:ind w:left="0" w:right="0" w:hanging="0"/>
+        <w:rPr/>
+      </w:pPr>
+      <w:r>
+        <w:rPr/>
+      </w:r>
+    </w:p>
+    <w:p>
+      <w:pPr>
+        <w:pStyle w:val="Normalny115"/>
+        <w:ind w:left="0" w:right="0" w:hanging="0"/>
+        <w:rPr/>
+      </w:pPr>
+      <w:r>
+        <w:rPr/>
+      </w:r>
+    </w:p>
+    <w:p>
+      <w:pPr>
+        <w:pStyle w:val="Normalny115"/>
+        <w:ind w:left="0" w:right="0" w:hanging="0"/>
+        <w:rPr/>
+      </w:pPr>
+      <w:r>
+        <w:rPr/>
+      </w:r>
+    </w:p>
+    <w:p>
+      <w:pPr>
+        <w:pStyle w:val="Normalny115"/>
+        <w:ind w:left="0" w:right="0" w:hanging="0"/>
+        <w:rPr/>
+      </w:pPr>
+      <w:r>
+        <w:rPr/>
+      </w:r>
+    </w:p>
+    <w:p>
+      <w:pPr>
+        <w:pStyle w:val="Podrozdzia"/>
+        <w:ind w:left="0" w:right="0" w:hanging="0"/>
+        <w:rPr>
+          <w:lang w:val="pl-PL"/>
+        </w:rPr>
+      </w:pPr>
+      <w:r>
+        <w:rPr>
+          <w:lang w:val="pl-PL"/>
+        </w:rPr>
+        <w:t>4</w:t>
+      </w:r>
+      <w:r>
+        <w:rPr>
+          <w:lang w:val="pl-PL"/>
+        </w:rPr>
+        <w:t>.</w:t>
+      </w:r>
+      <w:r>
+        <w:rPr>
+          <w:lang w:val="pl-PL"/>
+        </w:rPr>
+        <w:t>2</w:t>
+      </w:r>
+      <w:r>
+        <w:rPr>
+          <w:lang w:val="pl-PL"/>
+        </w:rPr>
+        <w:t xml:space="preserve"> </w:t>
+      </w:r>
+      <w:r>
+        <w:rPr>
+          <w:lang w:val="pl-PL"/>
+        </w:rPr>
+        <w:t>Progowanie danych</w:t>
+      </w:r>
+    </w:p>
+    <w:p>
+      <w:pPr>
+        <w:pStyle w:val="Normalny115"/>
+        <w:ind w:left="0" w:right="0" w:hanging="0"/>
+        <w:rPr/>
+      </w:pPr>
+      <w:hyperlink r:id="rId12">
+        <w:r>
+          <w:rPr>
+            <w:rStyle w:val="Czeinternetowe"/>
+          </w:rPr>
+          <w:t>https://datasheets.maximintegrated.com/en/ds/MAX30101.pdf</w:t>
+        </w:r>
+      </w:hyperlink>
+      <w:r>
+        <w:rPr/>
+        <w:t xml:space="preserve"> </w:t>
+      </w:r>
+      <w:r>
+        <w:rPr/>
+        <w:t>MAX30301</w:t>
       </w:r>
     </w:p>
     <w:sectPr>
-      <w:footerReference w:type="even" r:id="rId8"/>
-      <w:footerReference w:type="default" r:id="rId9"/>
+      <w:footerReference w:type="even" r:id="rId13"/>
+      <w:footerReference w:type="default" r:id="rId14"/>
       <w:type w:val="nextPage"/>
       <w:pgSz w:w="11906" w:h="16838"/>
       <w:pgMar w:left="2381" w:right="2381" w:gutter="0" w:header="0" w:top="3119" w:footer="708" w:bottom="2835"/>
@@ -3566,6 +4982,262 @@
     </w:lvl>
   </w:abstractNum>
   <w:abstractNum w:abstractNumId="7">
+    <w:lvl w:ilvl="0">
+      <w:start w:val="1"/>
+      <w:numFmt w:val="bullet"/>
+      <w:lvlText w:val=""/>
+      <w:lvlJc w:val="left"/>
+      <w:pPr>
+        <w:tabs>
+          <w:tab w:val="num" w:pos="720"/>
+        </w:tabs>
+        <w:ind w:left="720" w:hanging="360"/>
+      </w:pPr>
+      <w:rPr>
+        <w:rFonts w:ascii="Symbol" w:hAnsi="Symbol" w:cs="Symbol" w:hint="default"/>
+      </w:rPr>
+    </w:lvl>
+    <w:lvl w:ilvl="1">
+      <w:start w:val="1"/>
+      <w:numFmt w:val="bullet"/>
+      <w:lvlText w:val="◦"/>
+      <w:lvlJc w:val="left"/>
+      <w:pPr>
+        <w:tabs>
+          <w:tab w:val="num" w:pos="1080"/>
+        </w:tabs>
+        <w:ind w:left="1080" w:hanging="360"/>
+      </w:pPr>
+      <w:rPr>
+        <w:rFonts w:ascii="OpenSymbol" w:hAnsi="OpenSymbol" w:cs="OpenSymbol" w:hint="default"/>
+      </w:rPr>
+    </w:lvl>
+    <w:lvl w:ilvl="2">
+      <w:start w:val="1"/>
+      <w:numFmt w:val="bullet"/>
+      <w:lvlText w:val="▪"/>
+      <w:lvlJc w:val="left"/>
+      <w:pPr>
+        <w:tabs>
+          <w:tab w:val="num" w:pos="1440"/>
+        </w:tabs>
+        <w:ind w:left="1440" w:hanging="360"/>
+      </w:pPr>
+      <w:rPr>
+        <w:rFonts w:ascii="OpenSymbol" w:hAnsi="OpenSymbol" w:cs="OpenSymbol" w:hint="default"/>
+      </w:rPr>
+    </w:lvl>
+    <w:lvl w:ilvl="3">
+      <w:start w:val="1"/>
+      <w:numFmt w:val="bullet"/>
+      <w:lvlText w:val=""/>
+      <w:lvlJc w:val="left"/>
+      <w:pPr>
+        <w:tabs>
+          <w:tab w:val="num" w:pos="1800"/>
+        </w:tabs>
+        <w:ind w:left="1800" w:hanging="360"/>
+      </w:pPr>
+      <w:rPr>
+        <w:rFonts w:ascii="Symbol" w:hAnsi="Symbol" w:cs="Symbol" w:hint="default"/>
+      </w:rPr>
+    </w:lvl>
+    <w:lvl w:ilvl="4">
+      <w:start w:val="1"/>
+      <w:numFmt w:val="bullet"/>
+      <w:lvlText w:val="◦"/>
+      <w:lvlJc w:val="left"/>
+      <w:pPr>
+        <w:tabs>
+          <w:tab w:val="num" w:pos="2160"/>
+        </w:tabs>
+        <w:ind w:left="2160" w:hanging="360"/>
+      </w:pPr>
+      <w:rPr>
+        <w:rFonts w:ascii="OpenSymbol" w:hAnsi="OpenSymbol" w:cs="OpenSymbol" w:hint="default"/>
+      </w:rPr>
+    </w:lvl>
+    <w:lvl w:ilvl="5">
+      <w:start w:val="1"/>
+      <w:numFmt w:val="bullet"/>
+      <w:lvlText w:val="▪"/>
+      <w:lvlJc w:val="left"/>
+      <w:pPr>
+        <w:tabs>
+          <w:tab w:val="num" w:pos="2520"/>
+        </w:tabs>
+        <w:ind w:left="2520" w:hanging="360"/>
+      </w:pPr>
+      <w:rPr>
+        <w:rFonts w:ascii="OpenSymbol" w:hAnsi="OpenSymbol" w:cs="OpenSymbol" w:hint="default"/>
+      </w:rPr>
+    </w:lvl>
+    <w:lvl w:ilvl="6">
+      <w:start w:val="1"/>
+      <w:numFmt w:val="bullet"/>
+      <w:lvlText w:val=""/>
+      <w:lvlJc w:val="left"/>
+      <w:pPr>
+        <w:tabs>
+          <w:tab w:val="num" w:pos="2880"/>
+        </w:tabs>
+        <w:ind w:left="2880" w:hanging="360"/>
+      </w:pPr>
+      <w:rPr>
+        <w:rFonts w:ascii="Symbol" w:hAnsi="Symbol" w:cs="Symbol" w:hint="default"/>
+      </w:rPr>
+    </w:lvl>
+    <w:lvl w:ilvl="7">
+      <w:start w:val="1"/>
+      <w:numFmt w:val="bullet"/>
+      <w:lvlText w:val="◦"/>
+      <w:lvlJc w:val="left"/>
+      <w:pPr>
+        <w:tabs>
+          <w:tab w:val="num" w:pos="3240"/>
+        </w:tabs>
+        <w:ind w:left="3240" w:hanging="360"/>
+      </w:pPr>
+      <w:rPr>
+        <w:rFonts w:ascii="OpenSymbol" w:hAnsi="OpenSymbol" w:cs="OpenSymbol" w:hint="default"/>
+      </w:rPr>
+    </w:lvl>
+    <w:lvl w:ilvl="8">
+      <w:start w:val="1"/>
+      <w:numFmt w:val="bullet"/>
+      <w:lvlText w:val="▪"/>
+      <w:lvlJc w:val="left"/>
+      <w:pPr>
+        <w:tabs>
+          <w:tab w:val="num" w:pos="3600"/>
+        </w:tabs>
+        <w:ind w:left="3600" w:hanging="360"/>
+      </w:pPr>
+      <w:rPr>
+        <w:rFonts w:ascii="OpenSymbol" w:hAnsi="OpenSymbol" w:cs="OpenSymbol" w:hint="default"/>
+      </w:rPr>
+    </w:lvl>
+  </w:abstractNum>
+  <w:abstractNum w:abstractNumId="8">
+    <w:lvl w:ilvl="0">
+      <w:start w:val="1"/>
+      <w:numFmt w:val="decimal"/>
+      <w:lvlText w:val="%1."/>
+      <w:lvlJc w:val="left"/>
+      <w:pPr>
+        <w:tabs>
+          <w:tab w:val="num" w:pos="720"/>
+        </w:tabs>
+        <w:ind w:left="720" w:hanging="360"/>
+      </w:pPr>
+      <w:rPr/>
+    </w:lvl>
+    <w:lvl w:ilvl="1">
+      <w:start w:val="1"/>
+      <w:numFmt w:val="decimal"/>
+      <w:lvlText w:val="%2."/>
+      <w:lvlJc w:val="left"/>
+      <w:pPr>
+        <w:tabs>
+          <w:tab w:val="num" w:pos="1080"/>
+        </w:tabs>
+        <w:ind w:left="1080" w:hanging="360"/>
+      </w:pPr>
+      <w:rPr/>
+    </w:lvl>
+    <w:lvl w:ilvl="2">
+      <w:start w:val="1"/>
+      <w:numFmt w:val="decimal"/>
+      <w:lvlText w:val="%3."/>
+      <w:lvlJc w:val="left"/>
+      <w:pPr>
+        <w:tabs>
+          <w:tab w:val="num" w:pos="1440"/>
+        </w:tabs>
+        <w:ind w:left="1440" w:hanging="360"/>
+      </w:pPr>
+      <w:rPr/>
+    </w:lvl>
+    <w:lvl w:ilvl="3">
+      <w:start w:val="1"/>
+      <w:numFmt w:val="decimal"/>
+      <w:lvlText w:val="%4."/>
+      <w:lvlJc w:val="left"/>
+      <w:pPr>
+        <w:tabs>
+          <w:tab w:val="num" w:pos="1800"/>
+        </w:tabs>
+        <w:ind w:left="1800" w:hanging="360"/>
+      </w:pPr>
+      <w:rPr/>
+    </w:lvl>
+    <w:lvl w:ilvl="4">
+      <w:start w:val="1"/>
+      <w:numFmt w:val="decimal"/>
+      <w:lvlText w:val="%5."/>
+      <w:lvlJc w:val="left"/>
+      <w:pPr>
+        <w:tabs>
+          <w:tab w:val="num" w:pos="2160"/>
+        </w:tabs>
+        <w:ind w:left="2160" w:hanging="360"/>
+      </w:pPr>
+      <w:rPr/>
+    </w:lvl>
+    <w:lvl w:ilvl="5">
+      <w:start w:val="1"/>
+      <w:numFmt w:val="decimal"/>
+      <w:lvlText w:val="%6."/>
+      <w:lvlJc w:val="left"/>
+      <w:pPr>
+        <w:tabs>
+          <w:tab w:val="num" w:pos="2520"/>
+        </w:tabs>
+        <w:ind w:left="2520" w:hanging="360"/>
+      </w:pPr>
+      <w:rPr/>
+    </w:lvl>
+    <w:lvl w:ilvl="6">
+      <w:start w:val="1"/>
+      <w:numFmt w:val="decimal"/>
+      <w:lvlText w:val="%7."/>
+      <w:lvlJc w:val="left"/>
+      <w:pPr>
+        <w:tabs>
+          <w:tab w:val="num" w:pos="2880"/>
+        </w:tabs>
+        <w:ind w:left="2880" w:hanging="360"/>
+      </w:pPr>
+      <w:rPr/>
+    </w:lvl>
+    <w:lvl w:ilvl="7">
+      <w:start w:val="1"/>
+      <w:numFmt w:val="decimal"/>
+      <w:lvlText w:val="%8."/>
+      <w:lvlJc w:val="left"/>
+      <w:pPr>
+        <w:tabs>
+          <w:tab w:val="num" w:pos="3240"/>
+        </w:tabs>
+        <w:ind w:left="3240" w:hanging="360"/>
+      </w:pPr>
+      <w:rPr/>
+    </w:lvl>
+    <w:lvl w:ilvl="8">
+      <w:start w:val="1"/>
+      <w:numFmt w:val="decimal"/>
+      <w:lvlText w:val="%9."/>
+      <w:lvlJc w:val="left"/>
+      <w:pPr>
+        <w:tabs>
+          <w:tab w:val="num" w:pos="3600"/>
+        </w:tabs>
+        <w:ind w:left="3600" w:hanging="360"/>
+      </w:pPr>
+      <w:rPr/>
+    </w:lvl>
+  </w:abstractNum>
+  <w:abstractNum w:abstractNumId="9">
     <w:lvl w:ilvl="0">
       <w:start w:val="1"/>
       <w:numFmt w:val="none"/>
@@ -3705,6 +5377,12 @@
   <w:num w:numId="7">
     <w:abstractNumId w:val="7"/>
   </w:num>
+  <w:num w:numId="8">
+    <w:abstractNumId w:val="8"/>
+  </w:num>
+  <w:num w:numId="9">
+    <w:abstractNumId w:val="9"/>
+  </w:num>
 </w:numbering>
 </file>
 
@@ -4478,6 +6156,11 @@
       <w:rFonts w:ascii="OpenSymbol" w:hAnsi="OpenSymbol" w:eastAsia="OpenSymbol" w:cs="OpenSymbol"/>
     </w:rPr>
   </w:style>
+  <w:style w:type="character" w:styleId="Znakinumeracji">
+    <w:name w:val="Znaki numeracji"/>
+    <w:qFormat/>
+    <w:rPr/>
+  </w:style>
   <w:style w:type="paragraph" w:styleId="Nagwek">
     <w:name w:val="Nagłówek"/>
     <w:basedOn w:val="Normal"/>
@@ -5505,6 +7188,20 @@
     </w:pPr>
     <w:rPr/>
   </w:style>
+  <w:style w:type="paragraph" w:styleId="TableofFigures">
+    <w:name w:val="Table of Figures"/>
+    <w:basedOn w:val="Podpis"/>
+    <w:qFormat/>
+    <w:pPr/>
+    <w:rPr/>
+  </w:style>
+  <w:style w:type="paragraph" w:styleId="Zawartoramki">
+    <w:name w:val="Zawartość ramki"/>
+    <w:basedOn w:val="Normal"/>
+    <w:qFormat/>
+    <w:pPr/>
+    <w:rPr/>
+  </w:style>
   <w:style w:type="paragraph" w:styleId="Rysunek1">
     <w:name w:val="Table of Figures"/>
     <w:basedOn w:val="Podpis"/>

</xml_diff>